<commit_message>
Added an updated Journal Paper
</commit_message>
<xml_diff>
--- a/Journal Report/Research Paper.docx
+++ b/Journal Report/Research Paper.docx
@@ -82,34 +82,9 @@
           <w:rFonts w:ascii="Times New Roman" w:hAnsi="Times New Roman" w:cs="Times New Roman"/>
           <w:shd w:val="clear" w:color="auto" w:fill="FFFFFF"/>
         </w:rPr>
-        <w:t xml:space="preserve">Institution Email: </w:t>
+        <w:t xml:space="preserve">Personal Email: </w:t>
       </w:r>
       <w:hyperlink r:id="rId6" w:history="1">
-        <w:r>
-          <w:rPr>
-            <w:rStyle w:val="Hyperlink"/>
-            <w:rFonts w:ascii="Times New Roman" w:hAnsi="Times New Roman" w:cs="Times New Roman"/>
-            <w:shd w:val="clear" w:color="auto" w:fill="FFFFFF"/>
-          </w:rPr>
-          <w:t>pate3837@sheridancollege.ca</w:t>
-        </w:r>
-      </w:hyperlink>
-    </w:p>
-    <w:p>
-      <w:pPr>
-        <w:rPr>
-          <w:rFonts w:ascii="Times New Roman" w:hAnsi="Times New Roman" w:cs="Times New Roman"/>
-          <w:shd w:val="clear" w:color="auto" w:fill="FFFFFF"/>
-        </w:rPr>
-      </w:pPr>
-      <w:r>
-        <w:rPr>
-          <w:rFonts w:ascii="Times New Roman" w:hAnsi="Times New Roman" w:cs="Times New Roman"/>
-          <w:shd w:val="clear" w:color="auto" w:fill="FFFFFF"/>
-        </w:rPr>
-        <w:t xml:space="preserve">Personal Email: </w:t>
-      </w:r>
-      <w:hyperlink r:id="rId7" w:history="1">
         <w:r>
           <w:rPr>
             <w:rStyle w:val="Hyperlink"/>
@@ -211,6 +186,15 @@
     </w:p>
     <w:sdt>
       <w:sdtPr>
+        <w:rPr>
+          <w:rFonts w:asciiTheme="minorHAnsi" w:eastAsiaTheme="minorHAnsi" w:hAnsiTheme="minorHAnsi" w:cstheme="minorBidi"/>
+          <w:color w:val="auto"/>
+          <w:kern w:val="2"/>
+          <w:sz w:val="24"/>
+          <w:szCs w:val="24"/>
+          <w:lang w:val="en-CA"/>
+          <w14:ligatures w14:val="standardContextual"/>
+        </w:rPr>
         <w:id w:val="-1594773985"/>
         <w:docPartObj>
           <w:docPartGallery w:val="Table of Contents"/>
@@ -219,16 +203,9 @@
       </w:sdtPr>
       <w:sdtEndPr>
         <w:rPr>
-          <w:rFonts w:asciiTheme="minorHAnsi" w:eastAsiaTheme="minorHAnsi" w:hAnsiTheme="minorHAnsi" w:cstheme="minorBidi"/>
           <w:b/>
           <w:bCs/>
           <w:noProof/>
-          <w:color w:val="auto"/>
-          <w:kern w:val="2"/>
-          <w:sz w:val="24"/>
-          <w:szCs w:val="24"/>
-          <w:lang w:val="en-CA"/>
-          <w14:ligatures w14:val="standardContextual"/>
         </w:rPr>
       </w:sdtEndPr>
       <w:sdtContent>
@@ -253,7 +230,7 @@
               <w:tab w:val="right" w:leader="dot" w:pos="9350"/>
             </w:tabs>
             <w:rPr>
-              <w:rFonts w:ascii="Times New Roman" w:hAnsi="Times New Roman"/>
+              <w:rFonts w:cstheme="minorBidi"/>
               <w:noProof/>
               <w:kern w:val="2"/>
               <w:sz w:val="24"/>
@@ -280,11 +257,13 @@
             </w:rPr>
             <w:fldChar w:fldCharType="separate"/>
           </w:r>
-          <w:hyperlink w:anchor="_Toc163510370" w:history="1">
+          <w:hyperlink w:anchor="_Toc165417583" w:history="1">
             <w:r>
               <w:rPr>
                 <w:rStyle w:val="Hyperlink"/>
                 <w:rFonts w:ascii="Times New Roman" w:hAnsi="Times New Roman"/>
+                <w:b/>
+                <w:bCs/>
                 <w:noProof/>
                 <w:shd w:val="clear" w:color="auto" w:fill="FFFFFF"/>
               </w:rPr>
@@ -292,7 +271,6 @@
             </w:r>
             <w:r>
               <w:rPr>
-                <w:rFonts w:ascii="Times New Roman" w:hAnsi="Times New Roman"/>
                 <w:noProof/>
                 <w:webHidden/>
               </w:rPr>
@@ -300,7 +278,6 @@
             </w:r>
             <w:r>
               <w:rPr>
-                <w:rFonts w:ascii="Times New Roman" w:hAnsi="Times New Roman"/>
                 <w:noProof/>
                 <w:webHidden/>
               </w:rPr>
@@ -308,22 +285,19 @@
             </w:r>
             <w:r>
               <w:rPr>
-                <w:rFonts w:ascii="Times New Roman" w:hAnsi="Times New Roman"/>
-                <w:noProof/>
-                <w:webHidden/>
-              </w:rPr>
-              <w:instrText xml:space="preserve"> PAGEREF _Toc163510370 \h </w:instrText>
-            </w:r>
-            <w:r>
-              <w:rPr>
-                <w:rFonts w:ascii="Times New Roman" w:hAnsi="Times New Roman"/>
-                <w:noProof/>
-                <w:webHidden/>
-              </w:rPr>
-            </w:r>
-            <w:r>
-              <w:rPr>
-                <w:rFonts w:ascii="Times New Roman" w:hAnsi="Times New Roman"/>
+                <w:noProof/>
+                <w:webHidden/>
+              </w:rPr>
+              <w:instrText xml:space="preserve"> PAGEREF _Toc165417583 \h </w:instrText>
+            </w:r>
+            <w:r>
+              <w:rPr>
+                <w:noProof/>
+                <w:webHidden/>
+              </w:rPr>
+            </w:r>
+            <w:r>
+              <w:rPr>
                 <w:noProof/>
                 <w:webHidden/>
               </w:rPr>
@@ -331,7 +305,6 @@
             </w:r>
             <w:r>
               <w:rPr>
-                <w:rFonts w:ascii="Times New Roman" w:hAnsi="Times New Roman"/>
                 <w:noProof/>
                 <w:webHidden/>
               </w:rPr>
@@ -339,7 +312,6 @@
             </w:r>
             <w:r>
               <w:rPr>
-                <w:rFonts w:ascii="Times New Roman" w:hAnsi="Times New Roman"/>
                 <w:noProof/>
                 <w:webHidden/>
               </w:rPr>
@@ -354,7 +326,7 @@
               <w:tab w:val="right" w:leader="dot" w:pos="9350"/>
             </w:tabs>
             <w:rPr>
-              <w:rFonts w:ascii="Times New Roman" w:hAnsi="Times New Roman"/>
+              <w:rFonts w:cstheme="minorBidi"/>
               <w:noProof/>
               <w:kern w:val="2"/>
               <w:sz w:val="24"/>
@@ -363,11 +335,13 @@
               <w14:ligatures w14:val="standardContextual"/>
             </w:rPr>
           </w:pPr>
-          <w:hyperlink w:anchor="_Toc163510371" w:history="1">
+          <w:hyperlink w:anchor="_Toc165417584" w:history="1">
             <w:r>
               <w:rPr>
                 <w:rStyle w:val="Hyperlink"/>
                 <w:rFonts w:ascii="Times New Roman" w:hAnsi="Times New Roman"/>
+                <w:b/>
+                <w:bCs/>
                 <w:noProof/>
                 <w:shd w:val="clear" w:color="auto" w:fill="FFFFFF"/>
               </w:rPr>
@@ -375,7 +349,6 @@
             </w:r>
             <w:r>
               <w:rPr>
-                <w:rFonts w:ascii="Times New Roman" w:hAnsi="Times New Roman"/>
                 <w:noProof/>
                 <w:webHidden/>
               </w:rPr>
@@ -383,7 +356,6 @@
             </w:r>
             <w:r>
               <w:rPr>
-                <w:rFonts w:ascii="Times New Roman" w:hAnsi="Times New Roman"/>
                 <w:noProof/>
                 <w:webHidden/>
               </w:rPr>
@@ -391,22 +363,19 @@
             </w:r>
             <w:r>
               <w:rPr>
-                <w:rFonts w:ascii="Times New Roman" w:hAnsi="Times New Roman"/>
-                <w:noProof/>
-                <w:webHidden/>
-              </w:rPr>
-              <w:instrText xml:space="preserve"> PAGEREF _Toc163510371 \h </w:instrText>
-            </w:r>
-            <w:r>
-              <w:rPr>
-                <w:rFonts w:ascii="Times New Roman" w:hAnsi="Times New Roman"/>
-                <w:noProof/>
-                <w:webHidden/>
-              </w:rPr>
-            </w:r>
-            <w:r>
-              <w:rPr>
-                <w:rFonts w:ascii="Times New Roman" w:hAnsi="Times New Roman"/>
+                <w:noProof/>
+                <w:webHidden/>
+              </w:rPr>
+              <w:instrText xml:space="preserve"> PAGEREF _Toc165417584 \h </w:instrText>
+            </w:r>
+            <w:r>
+              <w:rPr>
+                <w:noProof/>
+                <w:webHidden/>
+              </w:rPr>
+            </w:r>
+            <w:r>
+              <w:rPr>
                 <w:noProof/>
                 <w:webHidden/>
               </w:rPr>
@@ -414,7 +383,6 @@
             </w:r>
             <w:r>
               <w:rPr>
-                <w:rFonts w:ascii="Times New Roman" w:hAnsi="Times New Roman"/>
                 <w:noProof/>
                 <w:webHidden/>
               </w:rPr>
@@ -422,7 +390,6 @@
             </w:r>
             <w:r>
               <w:rPr>
-                <w:rFonts w:ascii="Times New Roman" w:hAnsi="Times New Roman"/>
                 <w:noProof/>
                 <w:webHidden/>
               </w:rPr>
@@ -437,7 +404,7 @@
               <w:tab w:val="right" w:leader="dot" w:pos="9350"/>
             </w:tabs>
             <w:rPr>
-              <w:rFonts w:ascii="Times New Roman" w:hAnsi="Times New Roman"/>
+              <w:rFonts w:cstheme="minorBidi"/>
               <w:noProof/>
               <w:kern w:val="2"/>
               <w:sz w:val="24"/>
@@ -446,11 +413,13 @@
               <w14:ligatures w14:val="standardContextual"/>
             </w:rPr>
           </w:pPr>
-          <w:hyperlink w:anchor="_Toc163510372" w:history="1">
+          <w:hyperlink w:anchor="_Toc165417585" w:history="1">
             <w:r>
               <w:rPr>
                 <w:rStyle w:val="Hyperlink"/>
                 <w:rFonts w:ascii="Times New Roman" w:hAnsi="Times New Roman"/>
+                <w:b/>
+                <w:bCs/>
                 <w:noProof/>
                 <w:shd w:val="clear" w:color="auto" w:fill="FFFFFF"/>
               </w:rPr>
@@ -458,7 +427,6 @@
             </w:r>
             <w:r>
               <w:rPr>
-                <w:rFonts w:ascii="Times New Roman" w:hAnsi="Times New Roman"/>
                 <w:noProof/>
                 <w:webHidden/>
               </w:rPr>
@@ -466,7 +434,6 @@
             </w:r>
             <w:r>
               <w:rPr>
-                <w:rFonts w:ascii="Times New Roman" w:hAnsi="Times New Roman"/>
                 <w:noProof/>
                 <w:webHidden/>
               </w:rPr>
@@ -474,22 +441,19 @@
             </w:r>
             <w:r>
               <w:rPr>
-                <w:rFonts w:ascii="Times New Roman" w:hAnsi="Times New Roman"/>
-                <w:noProof/>
-                <w:webHidden/>
-              </w:rPr>
-              <w:instrText xml:space="preserve"> PAGEREF _Toc163510372 \h </w:instrText>
-            </w:r>
-            <w:r>
-              <w:rPr>
-                <w:rFonts w:ascii="Times New Roman" w:hAnsi="Times New Roman"/>
-                <w:noProof/>
-                <w:webHidden/>
-              </w:rPr>
-            </w:r>
-            <w:r>
-              <w:rPr>
-                <w:rFonts w:ascii="Times New Roman" w:hAnsi="Times New Roman"/>
+                <w:noProof/>
+                <w:webHidden/>
+              </w:rPr>
+              <w:instrText xml:space="preserve"> PAGEREF _Toc165417585 \h </w:instrText>
+            </w:r>
+            <w:r>
+              <w:rPr>
+                <w:noProof/>
+                <w:webHidden/>
+              </w:rPr>
+            </w:r>
+            <w:r>
+              <w:rPr>
                 <w:noProof/>
                 <w:webHidden/>
               </w:rPr>
@@ -497,7 +461,6 @@
             </w:r>
             <w:r>
               <w:rPr>
-                <w:rFonts w:ascii="Times New Roman" w:hAnsi="Times New Roman"/>
                 <w:noProof/>
                 <w:webHidden/>
               </w:rPr>
@@ -505,7 +468,6 @@
             </w:r>
             <w:r>
               <w:rPr>
-                <w:rFonts w:ascii="Times New Roman" w:hAnsi="Times New Roman"/>
                 <w:noProof/>
                 <w:webHidden/>
               </w:rPr>
@@ -520,7 +482,7 @@
               <w:tab w:val="right" w:leader="dot" w:pos="9350"/>
             </w:tabs>
             <w:rPr>
-              <w:rFonts w:ascii="Times New Roman" w:hAnsi="Times New Roman"/>
+              <w:rFonts w:cstheme="minorBidi"/>
               <w:noProof/>
               <w:kern w:val="2"/>
               <w:sz w:val="24"/>
@@ -529,11 +491,13 @@
               <w14:ligatures w14:val="standardContextual"/>
             </w:rPr>
           </w:pPr>
-          <w:hyperlink w:anchor="_Toc163510373" w:history="1">
+          <w:hyperlink w:anchor="_Toc165417586" w:history="1">
             <w:r>
               <w:rPr>
                 <w:rStyle w:val="Hyperlink"/>
                 <w:rFonts w:ascii="Times New Roman" w:hAnsi="Times New Roman"/>
+                <w:b/>
+                <w:bCs/>
                 <w:noProof/>
                 <w:shd w:val="clear" w:color="auto" w:fill="FFFFFF"/>
               </w:rPr>
@@ -541,7 +505,6 @@
             </w:r>
             <w:r>
               <w:rPr>
-                <w:rFonts w:ascii="Times New Roman" w:hAnsi="Times New Roman"/>
                 <w:noProof/>
                 <w:webHidden/>
               </w:rPr>
@@ -549,7 +512,6 @@
             </w:r>
             <w:r>
               <w:rPr>
-                <w:rFonts w:ascii="Times New Roman" w:hAnsi="Times New Roman"/>
                 <w:noProof/>
                 <w:webHidden/>
               </w:rPr>
@@ -557,22 +519,19 @@
             </w:r>
             <w:r>
               <w:rPr>
-                <w:rFonts w:ascii="Times New Roman" w:hAnsi="Times New Roman"/>
-                <w:noProof/>
-                <w:webHidden/>
-              </w:rPr>
-              <w:instrText xml:space="preserve"> PAGEREF _Toc163510373 \h </w:instrText>
-            </w:r>
-            <w:r>
-              <w:rPr>
-                <w:rFonts w:ascii="Times New Roman" w:hAnsi="Times New Roman"/>
-                <w:noProof/>
-                <w:webHidden/>
-              </w:rPr>
-            </w:r>
-            <w:r>
-              <w:rPr>
-                <w:rFonts w:ascii="Times New Roman" w:hAnsi="Times New Roman"/>
+                <w:noProof/>
+                <w:webHidden/>
+              </w:rPr>
+              <w:instrText xml:space="preserve"> PAGEREF _Toc165417586 \h </w:instrText>
+            </w:r>
+            <w:r>
+              <w:rPr>
+                <w:noProof/>
+                <w:webHidden/>
+              </w:rPr>
+            </w:r>
+            <w:r>
+              <w:rPr>
                 <w:noProof/>
                 <w:webHidden/>
               </w:rPr>
@@ -580,7 +539,6 @@
             </w:r>
             <w:r>
               <w:rPr>
-                <w:rFonts w:ascii="Times New Roman" w:hAnsi="Times New Roman"/>
                 <w:noProof/>
                 <w:webHidden/>
               </w:rPr>
@@ -588,7 +546,6 @@
             </w:r>
             <w:r>
               <w:rPr>
-                <w:rFonts w:ascii="Times New Roman" w:hAnsi="Times New Roman"/>
                 <w:noProof/>
                 <w:webHidden/>
               </w:rPr>
@@ -603,7 +560,7 @@
               <w:tab w:val="right" w:leader="dot" w:pos="9350"/>
             </w:tabs>
             <w:rPr>
-              <w:rFonts w:ascii="Times New Roman" w:hAnsi="Times New Roman"/>
+              <w:rFonts w:cstheme="minorBidi"/>
               <w:noProof/>
               <w:kern w:val="2"/>
               <w:sz w:val="24"/>
@@ -612,18 +569,19 @@
               <w14:ligatures w14:val="standardContextual"/>
             </w:rPr>
           </w:pPr>
-          <w:hyperlink w:anchor="_Toc163510374" w:history="1">
+          <w:hyperlink w:anchor="_Toc165417587" w:history="1">
             <w:r>
               <w:rPr>
                 <w:rStyle w:val="Hyperlink"/>
                 <w:rFonts w:ascii="Times New Roman" w:hAnsi="Times New Roman"/>
+                <w:b/>
+                <w:bCs/>
                 <w:noProof/>
               </w:rPr>
               <w:t>Methods</w:t>
             </w:r>
             <w:r>
               <w:rPr>
-                <w:rFonts w:ascii="Times New Roman" w:hAnsi="Times New Roman"/>
                 <w:noProof/>
                 <w:webHidden/>
               </w:rPr>
@@ -631,7 +589,6 @@
             </w:r>
             <w:r>
               <w:rPr>
-                <w:rFonts w:ascii="Times New Roman" w:hAnsi="Times New Roman"/>
                 <w:noProof/>
                 <w:webHidden/>
               </w:rPr>
@@ -639,22 +596,19 @@
             </w:r>
             <w:r>
               <w:rPr>
-                <w:rFonts w:ascii="Times New Roman" w:hAnsi="Times New Roman"/>
-                <w:noProof/>
-                <w:webHidden/>
-              </w:rPr>
-              <w:instrText xml:space="preserve"> PAGEREF _Toc163510374 \h </w:instrText>
-            </w:r>
-            <w:r>
-              <w:rPr>
-                <w:rFonts w:ascii="Times New Roman" w:hAnsi="Times New Roman"/>
-                <w:noProof/>
-                <w:webHidden/>
-              </w:rPr>
-            </w:r>
-            <w:r>
-              <w:rPr>
-                <w:rFonts w:ascii="Times New Roman" w:hAnsi="Times New Roman"/>
+                <w:noProof/>
+                <w:webHidden/>
+              </w:rPr>
+              <w:instrText xml:space="preserve"> PAGEREF _Toc165417587 \h </w:instrText>
+            </w:r>
+            <w:r>
+              <w:rPr>
+                <w:noProof/>
+                <w:webHidden/>
+              </w:rPr>
+            </w:r>
+            <w:r>
+              <w:rPr>
                 <w:noProof/>
                 <w:webHidden/>
               </w:rPr>
@@ -662,7 +616,6 @@
             </w:r>
             <w:r>
               <w:rPr>
-                <w:rFonts w:ascii="Times New Roman" w:hAnsi="Times New Roman"/>
                 <w:noProof/>
                 <w:webHidden/>
               </w:rPr>
@@ -670,7 +623,6 @@
             </w:r>
             <w:r>
               <w:rPr>
-                <w:rFonts w:ascii="Times New Roman" w:hAnsi="Times New Roman"/>
                 <w:noProof/>
                 <w:webHidden/>
               </w:rPr>
@@ -685,7 +637,7 @@
               <w:tab w:val="right" w:leader="dot" w:pos="9350"/>
             </w:tabs>
             <w:rPr>
-              <w:rFonts w:ascii="Times New Roman" w:hAnsi="Times New Roman"/>
+              <w:rFonts w:cstheme="minorBidi"/>
               <w:noProof/>
               <w:kern w:val="2"/>
               <w:sz w:val="24"/>
@@ -694,18 +646,19 @@
               <w14:ligatures w14:val="standardContextual"/>
             </w:rPr>
           </w:pPr>
-          <w:hyperlink w:anchor="_Toc163510375" w:history="1">
+          <w:hyperlink w:anchor="_Toc165417588" w:history="1">
             <w:r>
               <w:rPr>
                 <w:rStyle w:val="Hyperlink"/>
                 <w:rFonts w:ascii="Times New Roman" w:hAnsi="Times New Roman"/>
+                <w:b/>
+                <w:bCs/>
                 <w:noProof/>
               </w:rPr>
               <w:t>Dataset Clarification:</w:t>
             </w:r>
             <w:r>
               <w:rPr>
-                <w:rFonts w:ascii="Times New Roman" w:hAnsi="Times New Roman"/>
                 <w:noProof/>
                 <w:webHidden/>
               </w:rPr>
@@ -713,7 +666,6 @@
             </w:r>
             <w:r>
               <w:rPr>
-                <w:rFonts w:ascii="Times New Roman" w:hAnsi="Times New Roman"/>
                 <w:noProof/>
                 <w:webHidden/>
               </w:rPr>
@@ -721,22 +673,19 @@
             </w:r>
             <w:r>
               <w:rPr>
-                <w:rFonts w:ascii="Times New Roman" w:hAnsi="Times New Roman"/>
-                <w:noProof/>
-                <w:webHidden/>
-              </w:rPr>
-              <w:instrText xml:space="preserve"> PAGEREF _Toc163510375 \h </w:instrText>
-            </w:r>
-            <w:r>
-              <w:rPr>
-                <w:rFonts w:ascii="Times New Roman" w:hAnsi="Times New Roman"/>
-                <w:noProof/>
-                <w:webHidden/>
-              </w:rPr>
-            </w:r>
-            <w:r>
-              <w:rPr>
-                <w:rFonts w:ascii="Times New Roman" w:hAnsi="Times New Roman"/>
+                <w:noProof/>
+                <w:webHidden/>
+              </w:rPr>
+              <w:instrText xml:space="preserve"> PAGEREF _Toc165417588 \h </w:instrText>
+            </w:r>
+            <w:r>
+              <w:rPr>
+                <w:noProof/>
+                <w:webHidden/>
+              </w:rPr>
+            </w:r>
+            <w:r>
+              <w:rPr>
                 <w:noProof/>
                 <w:webHidden/>
               </w:rPr>
@@ -744,7 +693,6 @@
             </w:r>
             <w:r>
               <w:rPr>
-                <w:rFonts w:ascii="Times New Roman" w:hAnsi="Times New Roman"/>
                 <w:noProof/>
                 <w:webHidden/>
               </w:rPr>
@@ -752,7 +700,6 @@
             </w:r>
             <w:r>
               <w:rPr>
-                <w:rFonts w:ascii="Times New Roman" w:hAnsi="Times New Roman"/>
                 <w:noProof/>
                 <w:webHidden/>
               </w:rPr>
@@ -767,7 +714,7 @@
               <w:tab w:val="right" w:leader="dot" w:pos="9350"/>
             </w:tabs>
             <w:rPr>
-              <w:rFonts w:ascii="Times New Roman" w:hAnsi="Times New Roman"/>
+              <w:rFonts w:cstheme="minorBidi"/>
               <w:noProof/>
               <w:kern w:val="2"/>
               <w:sz w:val="24"/>
@@ -776,18 +723,19 @@
               <w14:ligatures w14:val="standardContextual"/>
             </w:rPr>
           </w:pPr>
-          <w:hyperlink w:anchor="_Toc163510376" w:history="1">
+          <w:hyperlink w:anchor="_Toc165417589" w:history="1">
             <w:r>
               <w:rPr>
                 <w:rStyle w:val="Hyperlink"/>
                 <w:rFonts w:ascii="Times New Roman" w:hAnsi="Times New Roman"/>
+                <w:b/>
+                <w:bCs/>
                 <w:noProof/>
               </w:rPr>
               <w:t>Experimental Design:</w:t>
             </w:r>
             <w:r>
               <w:rPr>
-                <w:rFonts w:ascii="Times New Roman" w:hAnsi="Times New Roman"/>
                 <w:noProof/>
                 <w:webHidden/>
               </w:rPr>
@@ -795,7 +743,6 @@
             </w:r>
             <w:r>
               <w:rPr>
-                <w:rFonts w:ascii="Times New Roman" w:hAnsi="Times New Roman"/>
                 <w:noProof/>
                 <w:webHidden/>
               </w:rPr>
@@ -803,22 +750,19 @@
             </w:r>
             <w:r>
               <w:rPr>
-                <w:rFonts w:ascii="Times New Roman" w:hAnsi="Times New Roman"/>
-                <w:noProof/>
-                <w:webHidden/>
-              </w:rPr>
-              <w:instrText xml:space="preserve"> PAGEREF _Toc163510376 \h </w:instrText>
-            </w:r>
-            <w:r>
-              <w:rPr>
-                <w:rFonts w:ascii="Times New Roman" w:hAnsi="Times New Roman"/>
-                <w:noProof/>
-                <w:webHidden/>
-              </w:rPr>
-            </w:r>
-            <w:r>
-              <w:rPr>
-                <w:rFonts w:ascii="Times New Roman" w:hAnsi="Times New Roman"/>
+                <w:noProof/>
+                <w:webHidden/>
+              </w:rPr>
+              <w:instrText xml:space="preserve"> PAGEREF _Toc165417589 \h </w:instrText>
+            </w:r>
+            <w:r>
+              <w:rPr>
+                <w:noProof/>
+                <w:webHidden/>
+              </w:rPr>
+            </w:r>
+            <w:r>
+              <w:rPr>
                 <w:noProof/>
                 <w:webHidden/>
               </w:rPr>
@@ -826,7 +770,6 @@
             </w:r>
             <w:r>
               <w:rPr>
-                <w:rFonts w:ascii="Times New Roman" w:hAnsi="Times New Roman"/>
                 <w:noProof/>
                 <w:webHidden/>
               </w:rPr>
@@ -834,7 +777,6 @@
             </w:r>
             <w:r>
               <w:rPr>
-                <w:rFonts w:ascii="Times New Roman" w:hAnsi="Times New Roman"/>
                 <w:noProof/>
                 <w:webHidden/>
               </w:rPr>
@@ -849,7 +791,7 @@
               <w:tab w:val="right" w:leader="dot" w:pos="9350"/>
             </w:tabs>
             <w:rPr>
-              <w:rFonts w:ascii="Times New Roman" w:hAnsi="Times New Roman"/>
+              <w:rFonts w:cstheme="minorBidi"/>
               <w:noProof/>
               <w:kern w:val="2"/>
               <w:sz w:val="24"/>
@@ -858,18 +800,19 @@
               <w14:ligatures w14:val="standardContextual"/>
             </w:rPr>
           </w:pPr>
-          <w:hyperlink w:anchor="_Toc163510377" w:history="1">
+          <w:hyperlink w:anchor="_Toc165417590" w:history="1">
             <w:r>
               <w:rPr>
                 <w:rStyle w:val="Hyperlink"/>
                 <w:rFonts w:ascii="Times New Roman" w:hAnsi="Times New Roman"/>
+                <w:b/>
+                <w:bCs/>
                 <w:noProof/>
               </w:rPr>
               <w:t>Repeated Experiment:</w:t>
             </w:r>
             <w:r>
               <w:rPr>
-                <w:rFonts w:ascii="Times New Roman" w:hAnsi="Times New Roman"/>
                 <w:noProof/>
                 <w:webHidden/>
               </w:rPr>
@@ -877,7 +820,6 @@
             </w:r>
             <w:r>
               <w:rPr>
-                <w:rFonts w:ascii="Times New Roman" w:hAnsi="Times New Roman"/>
                 <w:noProof/>
                 <w:webHidden/>
               </w:rPr>
@@ -885,22 +827,19 @@
             </w:r>
             <w:r>
               <w:rPr>
-                <w:rFonts w:ascii="Times New Roman" w:hAnsi="Times New Roman"/>
-                <w:noProof/>
-                <w:webHidden/>
-              </w:rPr>
-              <w:instrText xml:space="preserve"> PAGEREF _Toc163510377 \h </w:instrText>
-            </w:r>
-            <w:r>
-              <w:rPr>
-                <w:rFonts w:ascii="Times New Roman" w:hAnsi="Times New Roman"/>
-                <w:noProof/>
-                <w:webHidden/>
-              </w:rPr>
-            </w:r>
-            <w:r>
-              <w:rPr>
-                <w:rFonts w:ascii="Times New Roman" w:hAnsi="Times New Roman"/>
+                <w:noProof/>
+                <w:webHidden/>
+              </w:rPr>
+              <w:instrText xml:space="preserve"> PAGEREF _Toc165417590 \h </w:instrText>
+            </w:r>
+            <w:r>
+              <w:rPr>
+                <w:noProof/>
+                <w:webHidden/>
+              </w:rPr>
+            </w:r>
+            <w:r>
+              <w:rPr>
                 <w:noProof/>
                 <w:webHidden/>
               </w:rPr>
@@ -908,7 +847,6 @@
             </w:r>
             <w:r>
               <w:rPr>
-                <w:rFonts w:ascii="Times New Roman" w:hAnsi="Times New Roman"/>
                 <w:noProof/>
                 <w:webHidden/>
               </w:rPr>
@@ -916,7 +854,6 @@
             </w:r>
             <w:r>
               <w:rPr>
-                <w:rFonts w:ascii="Times New Roman" w:hAnsi="Times New Roman"/>
                 <w:noProof/>
                 <w:webHidden/>
               </w:rPr>
@@ -931,7 +868,7 @@
               <w:tab w:val="right" w:leader="dot" w:pos="9350"/>
             </w:tabs>
             <w:rPr>
-              <w:rFonts w:ascii="Times New Roman" w:hAnsi="Times New Roman"/>
+              <w:rFonts w:cstheme="minorBidi"/>
               <w:noProof/>
               <w:kern w:val="2"/>
               <w:sz w:val="24"/>
@@ -940,34 +877,19 @@
               <w14:ligatures w14:val="standardContextual"/>
             </w:rPr>
           </w:pPr>
-          <w:hyperlink w:anchor="_Toc163510378" w:history="1">
+          <w:hyperlink w:anchor="_Toc165417591" w:history="1">
             <w:r>
               <w:rPr>
                 <w:rStyle w:val="Hyperlink"/>
                 <w:rFonts w:ascii="Times New Roman" w:hAnsi="Times New Roman"/>
-                <w:noProof/>
-              </w:rPr>
-              <w:t>Perform</w:t>
-            </w:r>
-            <w:r>
-              <w:rPr>
-                <w:rStyle w:val="Hyperlink"/>
-                <w:rFonts w:ascii="Times New Roman" w:hAnsi="Times New Roman"/>
-                <w:noProof/>
-              </w:rPr>
-              <w:t>a</w:t>
-            </w:r>
-            <w:r>
-              <w:rPr>
-                <w:rStyle w:val="Hyperlink"/>
-                <w:rFonts w:ascii="Times New Roman" w:hAnsi="Times New Roman"/>
-                <w:noProof/>
-              </w:rPr>
-              <w:t>nce Evaluation:</w:t>
-            </w:r>
-            <w:r>
-              <w:rPr>
-                <w:rFonts w:ascii="Times New Roman" w:hAnsi="Times New Roman"/>
+                <w:b/>
+                <w:bCs/>
+                <w:noProof/>
+              </w:rPr>
+              <w:t>Performance Evaluation:</w:t>
+            </w:r>
+            <w:r>
+              <w:rPr>
                 <w:noProof/>
                 <w:webHidden/>
               </w:rPr>
@@ -975,7 +897,6 @@
             </w:r>
             <w:r>
               <w:rPr>
-                <w:rFonts w:ascii="Times New Roman" w:hAnsi="Times New Roman"/>
                 <w:noProof/>
                 <w:webHidden/>
               </w:rPr>
@@ -983,22 +904,19 @@
             </w:r>
             <w:r>
               <w:rPr>
-                <w:rFonts w:ascii="Times New Roman" w:hAnsi="Times New Roman"/>
-                <w:noProof/>
-                <w:webHidden/>
-              </w:rPr>
-              <w:instrText xml:space="preserve"> PAGEREF _Toc163510378 \h </w:instrText>
-            </w:r>
-            <w:r>
-              <w:rPr>
-                <w:rFonts w:ascii="Times New Roman" w:hAnsi="Times New Roman"/>
-                <w:noProof/>
-                <w:webHidden/>
-              </w:rPr>
-            </w:r>
-            <w:r>
-              <w:rPr>
-                <w:rFonts w:ascii="Times New Roman" w:hAnsi="Times New Roman"/>
+                <w:noProof/>
+                <w:webHidden/>
+              </w:rPr>
+              <w:instrText xml:space="preserve"> PAGEREF _Toc165417591 \h </w:instrText>
+            </w:r>
+            <w:r>
+              <w:rPr>
+                <w:noProof/>
+                <w:webHidden/>
+              </w:rPr>
+            </w:r>
+            <w:r>
+              <w:rPr>
                 <w:noProof/>
                 <w:webHidden/>
               </w:rPr>
@@ -1006,7 +924,6 @@
             </w:r>
             <w:r>
               <w:rPr>
-                <w:rFonts w:ascii="Times New Roman" w:hAnsi="Times New Roman"/>
                 <w:noProof/>
                 <w:webHidden/>
               </w:rPr>
@@ -1014,7 +931,6 @@
             </w:r>
             <w:r>
               <w:rPr>
-                <w:rFonts w:ascii="Times New Roman" w:hAnsi="Times New Roman"/>
                 <w:noProof/>
                 <w:webHidden/>
               </w:rPr>
@@ -1029,7 +945,7 @@
               <w:tab w:val="right" w:leader="dot" w:pos="9350"/>
             </w:tabs>
             <w:rPr>
-              <w:rFonts w:ascii="Times New Roman" w:hAnsi="Times New Roman"/>
+              <w:rFonts w:cstheme="minorBidi"/>
               <w:noProof/>
               <w:kern w:val="2"/>
               <w:sz w:val="24"/>
@@ -1038,18 +954,19 @@
               <w14:ligatures w14:val="standardContextual"/>
             </w:rPr>
           </w:pPr>
-          <w:hyperlink w:anchor="_Toc163510379" w:history="1">
+          <w:hyperlink w:anchor="_Toc165417592" w:history="1">
             <w:r>
               <w:rPr>
                 <w:rStyle w:val="Hyperlink"/>
                 <w:rFonts w:ascii="Times New Roman" w:hAnsi="Times New Roman"/>
+                <w:b/>
+                <w:bCs/>
                 <w:noProof/>
               </w:rPr>
               <w:t>Accuracy, Precision, and Recall:</w:t>
             </w:r>
             <w:r>
               <w:rPr>
-                <w:rFonts w:ascii="Times New Roman" w:hAnsi="Times New Roman"/>
                 <w:noProof/>
                 <w:webHidden/>
               </w:rPr>
@@ -1057,7 +974,6 @@
             </w:r>
             <w:r>
               <w:rPr>
-                <w:rFonts w:ascii="Times New Roman" w:hAnsi="Times New Roman"/>
                 <w:noProof/>
                 <w:webHidden/>
               </w:rPr>
@@ -1065,22 +981,19 @@
             </w:r>
             <w:r>
               <w:rPr>
-                <w:rFonts w:ascii="Times New Roman" w:hAnsi="Times New Roman"/>
-                <w:noProof/>
-                <w:webHidden/>
-              </w:rPr>
-              <w:instrText xml:space="preserve"> PAGEREF _Toc163510379 \h </w:instrText>
-            </w:r>
-            <w:r>
-              <w:rPr>
-                <w:rFonts w:ascii="Times New Roman" w:hAnsi="Times New Roman"/>
-                <w:noProof/>
-                <w:webHidden/>
-              </w:rPr>
-            </w:r>
-            <w:r>
-              <w:rPr>
-                <w:rFonts w:ascii="Times New Roman" w:hAnsi="Times New Roman"/>
+                <w:noProof/>
+                <w:webHidden/>
+              </w:rPr>
+              <w:instrText xml:space="preserve"> PAGEREF _Toc165417592 \h </w:instrText>
+            </w:r>
+            <w:r>
+              <w:rPr>
+                <w:noProof/>
+                <w:webHidden/>
+              </w:rPr>
+            </w:r>
+            <w:r>
+              <w:rPr>
                 <w:noProof/>
                 <w:webHidden/>
               </w:rPr>
@@ -1088,7 +1001,6 @@
             </w:r>
             <w:r>
               <w:rPr>
-                <w:rFonts w:ascii="Times New Roman" w:hAnsi="Times New Roman"/>
                 <w:noProof/>
                 <w:webHidden/>
               </w:rPr>
@@ -1096,7 +1008,6 @@
             </w:r>
             <w:r>
               <w:rPr>
-                <w:rFonts w:ascii="Times New Roman" w:hAnsi="Times New Roman"/>
                 <w:noProof/>
                 <w:webHidden/>
               </w:rPr>
@@ -1111,7 +1022,7 @@
               <w:tab w:val="right" w:leader="dot" w:pos="9350"/>
             </w:tabs>
             <w:rPr>
-              <w:rFonts w:ascii="Times New Roman" w:hAnsi="Times New Roman"/>
+              <w:rFonts w:cstheme="minorBidi"/>
               <w:noProof/>
               <w:kern w:val="2"/>
               <w:sz w:val="24"/>
@@ -1120,18 +1031,19 @@
               <w14:ligatures w14:val="standardContextual"/>
             </w:rPr>
           </w:pPr>
-          <w:hyperlink w:anchor="_Toc163510380" w:history="1">
+          <w:hyperlink w:anchor="_Toc165417593" w:history="1">
             <w:r>
               <w:rPr>
                 <w:rStyle w:val="Hyperlink"/>
                 <w:rFonts w:ascii="Times New Roman" w:hAnsi="Times New Roman"/>
-                <w:noProof/>
-              </w:rPr>
-              <w:t>Student t-test:</w:t>
-            </w:r>
-            <w:r>
-              <w:rPr>
-                <w:rFonts w:ascii="Times New Roman" w:hAnsi="Times New Roman"/>
+                <w:b/>
+                <w:bCs/>
+                <w:noProof/>
+              </w:rPr>
+              <w:t>Paired t-test:</w:t>
+            </w:r>
+            <w:r>
+              <w:rPr>
                 <w:noProof/>
                 <w:webHidden/>
               </w:rPr>
@@ -1139,7 +1051,6 @@
             </w:r>
             <w:r>
               <w:rPr>
-                <w:rFonts w:ascii="Times New Roman" w:hAnsi="Times New Roman"/>
                 <w:noProof/>
                 <w:webHidden/>
               </w:rPr>
@@ -1147,22 +1058,19 @@
             </w:r>
             <w:r>
               <w:rPr>
-                <w:rFonts w:ascii="Times New Roman" w:hAnsi="Times New Roman"/>
-                <w:noProof/>
-                <w:webHidden/>
-              </w:rPr>
-              <w:instrText xml:space="preserve"> PAGEREF _Toc163510380 \h </w:instrText>
-            </w:r>
-            <w:r>
-              <w:rPr>
-                <w:rFonts w:ascii="Times New Roman" w:hAnsi="Times New Roman"/>
-                <w:noProof/>
-                <w:webHidden/>
-              </w:rPr>
-            </w:r>
-            <w:r>
-              <w:rPr>
-                <w:rFonts w:ascii="Times New Roman" w:hAnsi="Times New Roman"/>
+                <w:noProof/>
+                <w:webHidden/>
+              </w:rPr>
+              <w:instrText xml:space="preserve"> PAGEREF _Toc165417593 \h </w:instrText>
+            </w:r>
+            <w:r>
+              <w:rPr>
+                <w:noProof/>
+                <w:webHidden/>
+              </w:rPr>
+            </w:r>
+            <w:r>
+              <w:rPr>
                 <w:noProof/>
                 <w:webHidden/>
               </w:rPr>
@@ -1170,7 +1078,6 @@
             </w:r>
             <w:r>
               <w:rPr>
-                <w:rFonts w:ascii="Times New Roman" w:hAnsi="Times New Roman"/>
                 <w:noProof/>
                 <w:webHidden/>
               </w:rPr>
@@ -1178,7 +1085,6 @@
             </w:r>
             <w:r>
               <w:rPr>
-                <w:rFonts w:ascii="Times New Roman" w:hAnsi="Times New Roman"/>
                 <w:noProof/>
                 <w:webHidden/>
               </w:rPr>
@@ -1193,7 +1099,7 @@
               <w:tab w:val="right" w:leader="dot" w:pos="9350"/>
             </w:tabs>
             <w:rPr>
-              <w:rFonts w:ascii="Times New Roman" w:hAnsi="Times New Roman"/>
+              <w:rFonts w:cstheme="minorBidi"/>
               <w:noProof/>
               <w:kern w:val="2"/>
               <w:sz w:val="24"/>
@@ -1202,18 +1108,19 @@
               <w14:ligatures w14:val="standardContextual"/>
             </w:rPr>
           </w:pPr>
-          <w:hyperlink w:anchor="_Toc163510381" w:history="1">
+          <w:hyperlink w:anchor="_Toc165417594" w:history="1">
             <w:r>
               <w:rPr>
                 <w:rStyle w:val="Hyperlink"/>
                 <w:rFonts w:ascii="Times New Roman" w:hAnsi="Times New Roman"/>
+                <w:b/>
+                <w:bCs/>
                 <w:noProof/>
               </w:rPr>
               <w:t>Results</w:t>
             </w:r>
             <w:r>
               <w:rPr>
-                <w:rFonts w:ascii="Times New Roman" w:hAnsi="Times New Roman"/>
                 <w:noProof/>
                 <w:webHidden/>
               </w:rPr>
@@ -1221,7 +1128,6 @@
             </w:r>
             <w:r>
               <w:rPr>
-                <w:rFonts w:ascii="Times New Roman" w:hAnsi="Times New Roman"/>
                 <w:noProof/>
                 <w:webHidden/>
               </w:rPr>
@@ -1229,22 +1135,19 @@
             </w:r>
             <w:r>
               <w:rPr>
-                <w:rFonts w:ascii="Times New Roman" w:hAnsi="Times New Roman"/>
-                <w:noProof/>
-                <w:webHidden/>
-              </w:rPr>
-              <w:instrText xml:space="preserve"> PAGEREF _Toc163510381 \h </w:instrText>
-            </w:r>
-            <w:r>
-              <w:rPr>
-                <w:rFonts w:ascii="Times New Roman" w:hAnsi="Times New Roman"/>
-                <w:noProof/>
-                <w:webHidden/>
-              </w:rPr>
-            </w:r>
-            <w:r>
-              <w:rPr>
-                <w:rFonts w:ascii="Times New Roman" w:hAnsi="Times New Roman"/>
+                <w:noProof/>
+                <w:webHidden/>
+              </w:rPr>
+              <w:instrText xml:space="preserve"> PAGEREF _Toc165417594 \h </w:instrText>
+            </w:r>
+            <w:r>
+              <w:rPr>
+                <w:noProof/>
+                <w:webHidden/>
+              </w:rPr>
+            </w:r>
+            <w:r>
+              <w:rPr>
                 <w:noProof/>
                 <w:webHidden/>
               </w:rPr>
@@ -1252,7 +1155,6 @@
             </w:r>
             <w:r>
               <w:rPr>
-                <w:rFonts w:ascii="Times New Roman" w:hAnsi="Times New Roman"/>
                 <w:noProof/>
                 <w:webHidden/>
               </w:rPr>
@@ -1260,7 +1162,6 @@
             </w:r>
             <w:r>
               <w:rPr>
-                <w:rFonts w:ascii="Times New Roman" w:hAnsi="Times New Roman"/>
                 <w:noProof/>
                 <w:webHidden/>
               </w:rPr>
@@ -1275,7 +1176,7 @@
               <w:tab w:val="right" w:leader="dot" w:pos="9350"/>
             </w:tabs>
             <w:rPr>
-              <w:rFonts w:ascii="Times New Roman" w:hAnsi="Times New Roman"/>
+              <w:rFonts w:cstheme="minorBidi"/>
               <w:noProof/>
               <w:kern w:val="2"/>
               <w:sz w:val="24"/>
@@ -1284,18 +1185,19 @@
               <w14:ligatures w14:val="standardContextual"/>
             </w:rPr>
           </w:pPr>
-          <w:hyperlink w:anchor="_Toc163510382" w:history="1">
+          <w:hyperlink w:anchor="_Toc165417595" w:history="1">
             <w:r>
               <w:rPr>
                 <w:rStyle w:val="Hyperlink"/>
                 <w:rFonts w:ascii="Times New Roman" w:hAnsi="Times New Roman"/>
+                <w:b/>
+                <w:bCs/>
                 <w:noProof/>
               </w:rPr>
               <w:t>Hypothesis Testing:</w:t>
             </w:r>
             <w:r>
               <w:rPr>
-                <w:rFonts w:ascii="Times New Roman" w:hAnsi="Times New Roman"/>
                 <w:noProof/>
                 <w:webHidden/>
               </w:rPr>
@@ -1303,7 +1205,6 @@
             </w:r>
             <w:r>
               <w:rPr>
-                <w:rFonts w:ascii="Times New Roman" w:hAnsi="Times New Roman"/>
                 <w:noProof/>
                 <w:webHidden/>
               </w:rPr>
@@ -1311,22 +1212,19 @@
             </w:r>
             <w:r>
               <w:rPr>
-                <w:rFonts w:ascii="Times New Roman" w:hAnsi="Times New Roman"/>
-                <w:noProof/>
-                <w:webHidden/>
-              </w:rPr>
-              <w:instrText xml:space="preserve"> PAGEREF _Toc163510382 \h </w:instrText>
-            </w:r>
-            <w:r>
-              <w:rPr>
-                <w:rFonts w:ascii="Times New Roman" w:hAnsi="Times New Roman"/>
-                <w:noProof/>
-                <w:webHidden/>
-              </w:rPr>
-            </w:r>
-            <w:r>
-              <w:rPr>
-                <w:rFonts w:ascii="Times New Roman" w:hAnsi="Times New Roman"/>
+                <w:noProof/>
+                <w:webHidden/>
+              </w:rPr>
+              <w:instrText xml:space="preserve"> PAGEREF _Toc165417595 \h </w:instrText>
+            </w:r>
+            <w:r>
+              <w:rPr>
+                <w:noProof/>
+                <w:webHidden/>
+              </w:rPr>
+            </w:r>
+            <w:r>
+              <w:rPr>
                 <w:noProof/>
                 <w:webHidden/>
               </w:rPr>
@@ -1334,7 +1232,6 @@
             </w:r>
             <w:r>
               <w:rPr>
-                <w:rFonts w:ascii="Times New Roman" w:hAnsi="Times New Roman"/>
                 <w:noProof/>
                 <w:webHidden/>
               </w:rPr>
@@ -1342,7 +1239,6 @@
             </w:r>
             <w:r>
               <w:rPr>
-                <w:rFonts w:ascii="Times New Roman" w:hAnsi="Times New Roman"/>
                 <w:noProof/>
                 <w:webHidden/>
               </w:rPr>
@@ -1357,7 +1253,7 @@
               <w:tab w:val="right" w:leader="dot" w:pos="9350"/>
             </w:tabs>
             <w:rPr>
-              <w:rFonts w:ascii="Times New Roman" w:hAnsi="Times New Roman"/>
+              <w:rFonts w:cstheme="minorBidi"/>
               <w:noProof/>
               <w:kern w:val="2"/>
               <w:sz w:val="24"/>
@@ -1366,18 +1262,19 @@
               <w14:ligatures w14:val="standardContextual"/>
             </w:rPr>
           </w:pPr>
-          <w:hyperlink w:anchor="_Toc163510383" w:history="1">
+          <w:hyperlink w:anchor="_Toc165417596" w:history="1">
             <w:r>
               <w:rPr>
                 <w:rStyle w:val="Hyperlink"/>
                 <w:rFonts w:ascii="Times New Roman" w:hAnsi="Times New Roman"/>
+                <w:b/>
+                <w:bCs/>
                 <w:noProof/>
               </w:rPr>
               <w:t>References</w:t>
             </w:r>
             <w:r>
               <w:rPr>
-                <w:rFonts w:ascii="Times New Roman" w:hAnsi="Times New Roman"/>
                 <w:noProof/>
                 <w:webHidden/>
               </w:rPr>
@@ -1385,7 +1282,6 @@
             </w:r>
             <w:r>
               <w:rPr>
-                <w:rFonts w:ascii="Times New Roman" w:hAnsi="Times New Roman"/>
                 <w:noProof/>
                 <w:webHidden/>
               </w:rPr>
@@ -1393,22 +1289,19 @@
             </w:r>
             <w:r>
               <w:rPr>
-                <w:rFonts w:ascii="Times New Roman" w:hAnsi="Times New Roman"/>
-                <w:noProof/>
-                <w:webHidden/>
-              </w:rPr>
-              <w:instrText xml:space="preserve"> PAGEREF _Toc163510383 \h </w:instrText>
-            </w:r>
-            <w:r>
-              <w:rPr>
-                <w:rFonts w:ascii="Times New Roman" w:hAnsi="Times New Roman"/>
-                <w:noProof/>
-                <w:webHidden/>
-              </w:rPr>
-            </w:r>
-            <w:r>
-              <w:rPr>
-                <w:rFonts w:ascii="Times New Roman" w:hAnsi="Times New Roman"/>
+                <w:noProof/>
+                <w:webHidden/>
+              </w:rPr>
+              <w:instrText xml:space="preserve"> PAGEREF _Toc165417596 \h </w:instrText>
+            </w:r>
+            <w:r>
+              <w:rPr>
+                <w:noProof/>
+                <w:webHidden/>
+              </w:rPr>
+            </w:r>
+            <w:r>
+              <w:rPr>
                 <w:noProof/>
                 <w:webHidden/>
               </w:rPr>
@@ -1416,7 +1309,6 @@
             </w:r>
             <w:r>
               <w:rPr>
-                <w:rFonts w:ascii="Times New Roman" w:hAnsi="Times New Roman"/>
                 <w:noProof/>
                 <w:webHidden/>
               </w:rPr>
@@ -1424,7 +1316,6 @@
             </w:r>
             <w:r>
               <w:rPr>
-                <w:rFonts w:ascii="Times New Roman" w:hAnsi="Times New Roman"/>
                 <w:noProof/>
                 <w:webHidden/>
               </w:rPr>
@@ -1476,7 +1367,7 @@
           <w:shd w:val="clear" w:color="auto" w:fill="FFFFFF"/>
         </w:rPr>
       </w:pPr>
-      <w:bookmarkStart w:id="0" w:name="_Toc163510370"/>
+      <w:bookmarkStart w:id="0" w:name="_Toc165417583"/>
       <w:r>
         <w:rPr>
           <w:rFonts w:ascii="Times New Roman" w:hAnsi="Times New Roman" w:cs="Times New Roman"/>
@@ -1615,30 +1506,7 @@
           <w:rFonts w:ascii="Times New Roman" w:hAnsi="Times New Roman" w:cs="Times New Roman"/>
           <w:shd w:val="clear" w:color="auto" w:fill="FFFFFF"/>
         </w:rPr>
-        <w:t>once a month. While self examining women should look for warning signs such as lumps, inverted nipples, irregular discharge, differences in skin texture on both breasts and dimpling (</w:t>
-      </w:r>
-      <w:proofErr w:type="spellStart"/>
-      <w:r>
-        <w:rPr>
-          <w:rFonts w:ascii="Times New Roman" w:hAnsi="Times New Roman" w:cs="Times New Roman"/>
-          <w:shd w:val="clear" w:color="auto" w:fill="FFFFFF"/>
-        </w:rPr>
-        <w:t>Renckens</w:t>
-      </w:r>
-      <w:proofErr w:type="spellEnd"/>
-      <w:r>
-        <w:rPr>
-          <w:rFonts w:ascii="Times New Roman" w:hAnsi="Times New Roman" w:cs="Times New Roman"/>
-          <w:shd w:val="clear" w:color="auto" w:fill="FFFFFF"/>
-        </w:rPr>
-        <w:t>, Ali</w:t>
-      </w:r>
-      <w:r>
-        <w:rPr>
-          <w:rFonts w:ascii="Times New Roman" w:hAnsi="Times New Roman" w:cs="Times New Roman"/>
-          <w:shd w:val="clear" w:color="auto" w:fill="FFFFFF"/>
-        </w:rPr>
-        <w:t xml:space="preserve">). </w:t>
+        <w:t xml:space="preserve">once a month. While self examining women should look for warning signs such as lumps, inverted nipples, irregular discharge, differences in skin texture on both breasts and dimpling (Renckens, Ali). </w:t>
       </w:r>
       <w:r>
         <w:rPr>
@@ -1667,14 +1535,71 @@
           <w:rFonts w:ascii="Times New Roman" w:hAnsi="Times New Roman" w:cs="Times New Roman"/>
           <w:shd w:val="clear" w:color="auto" w:fill="FFFFFF"/>
         </w:rPr>
-        <w:t>, o</w:t>
-      </w:r>
-      <w:r>
-        <w:rPr>
-          <w:rFonts w:ascii="Times New Roman" w:hAnsi="Times New Roman" w:cs="Times New Roman"/>
-          <w:shd w:val="clear" w:color="auto" w:fill="FFFFFF"/>
-        </w:rPr>
-        <w:t>ffering novel approaches to aid in the detection and diagnosis of breast cancer.</w:t>
+        <w:t>, offering novel approaches to aid in the detection and diagnosis of breast cancer. By integrating machine learning into breast cancer detection and diagnosis processes, there is potential for enhancing accuracy, efficiency, and personalized treatment strategies, ultimately contributing to improved patient outcomes and quality of care.</w:t>
+      </w:r>
+      <w:r>
+        <w:rPr>
+          <w:rFonts w:ascii="Times New Roman" w:hAnsi="Times New Roman" w:cs="Times New Roman"/>
+          <w:shd w:val="clear" w:color="auto" w:fill="FFFFFF"/>
+        </w:rPr>
+        <w:t xml:space="preserve"> Decision tree and neural network algorithm are </w:t>
+      </w:r>
+      <w:r>
+        <w:rPr>
+          <w:rFonts w:ascii="Times New Roman" w:hAnsi="Times New Roman" w:cs="Times New Roman"/>
+          <w:shd w:val="clear" w:color="auto" w:fill="FFFFFF"/>
+        </w:rPr>
+        <w:t>excelling</w:t>
+      </w:r>
+      <w:r>
+        <w:rPr>
+          <w:rFonts w:ascii="Times New Roman" w:hAnsi="Times New Roman" w:cs="Times New Roman"/>
+          <w:shd w:val="clear" w:color="auto" w:fill="FFFFFF"/>
+        </w:rPr>
+        <w:t xml:space="preserve"> choices as they are excellent in recognizing complex patterns that might exist in medical imaging data.</w:t>
+      </w:r>
+    </w:p>
+    <w:p>
+      <w:pPr>
+        <w:rPr>
+          <w:rFonts w:ascii="Times New Roman" w:hAnsi="Times New Roman" w:cs="Times New Roman"/>
+          <w:shd w:val="clear" w:color="auto" w:fill="FFFFFF"/>
+        </w:rPr>
+      </w:pPr>
+      <w:r>
+        <w:rPr>
+          <w:rFonts w:ascii="Times New Roman" w:hAnsi="Times New Roman" w:cs="Times New Roman"/>
+          <w:shd w:val="clear" w:color="auto" w:fill="FFFFFF"/>
+        </w:rPr>
+        <w:t>Decision Trees</w:t>
+      </w:r>
+      <w:r>
+        <w:rPr>
+          <w:rFonts w:ascii="Times New Roman" w:hAnsi="Times New Roman" w:cs="Times New Roman"/>
+          <w:shd w:val="clear" w:color="auto" w:fill="FFFFFF"/>
+        </w:rPr>
+        <w:t xml:space="preserve"> (DT)</w:t>
+      </w:r>
+      <w:r>
+        <w:rPr>
+          <w:rFonts w:ascii="Times New Roman" w:hAnsi="Times New Roman" w:cs="Times New Roman"/>
+          <w:shd w:val="clear" w:color="auto" w:fill="FFFFFF"/>
+        </w:rPr>
+        <w:t xml:space="preserve"> are a powerful machine learning algorithms that are particularly well suited for classification tasks, making them a valuable tool for</w:t>
+      </w:r>
+      <w:r>
+        <w:rPr>
+          <w:rFonts w:ascii="Times New Roman" w:hAnsi="Times New Roman" w:cs="Times New Roman"/>
+          <w:shd w:val="clear" w:color="auto" w:fill="FFFFFF"/>
+        </w:rPr>
+        <w:t xml:space="preserve"> breast cancer</w:t>
+      </w:r>
+      <w:r>
+        <w:rPr>
+          <w:rFonts w:ascii="Times New Roman" w:hAnsi="Times New Roman" w:cs="Times New Roman"/>
+          <w:shd w:val="clear" w:color="auto" w:fill="FFFFFF"/>
+        </w:rPr>
+        <w:t xml:space="preserve"> diagnosis. This operates by recursively portioning the data based on the class of interest.</w:t>
       </w:r>
       <w:r>
         <w:rPr>
@@ -1683,100 +1608,6 @@
         </w:rPr>
         <w:t xml:space="preserve"> </w:t>
       </w:r>
-      <w:proofErr w:type="gramStart"/>
-      <w:r>
-        <w:rPr>
-          <w:rFonts w:ascii="Times New Roman" w:hAnsi="Times New Roman" w:cs="Times New Roman"/>
-          <w:shd w:val="clear" w:color="auto" w:fill="FFFFFF"/>
-        </w:rPr>
-        <w:t>By integrating machine learning into breast cancer detection and diagnosis processes, there</w:t>
-      </w:r>
-      <w:proofErr w:type="gramEnd"/>
-      <w:r>
-        <w:rPr>
-          <w:rFonts w:ascii="Times New Roman" w:hAnsi="Times New Roman" w:cs="Times New Roman"/>
-          <w:shd w:val="clear" w:color="auto" w:fill="FFFFFF"/>
-        </w:rPr>
-        <w:t xml:space="preserve"> is potential for enhancing accuracy, efficiency, and personalized treatment strategies, ultimately contributing to improved patient outcomes and quality of care</w:t>
-      </w:r>
-      <w:r>
-        <w:rPr>
-          <w:rFonts w:ascii="Times New Roman" w:hAnsi="Times New Roman" w:cs="Times New Roman"/>
-          <w:shd w:val="clear" w:color="auto" w:fill="FFFFFF"/>
-        </w:rPr>
-        <w:t>.</w:t>
-      </w:r>
-      <w:r>
-        <w:rPr>
-          <w:rFonts w:ascii="Times New Roman" w:hAnsi="Times New Roman" w:cs="Times New Roman"/>
-          <w:shd w:val="clear" w:color="auto" w:fill="FFFFFF"/>
-        </w:rPr>
-        <w:t xml:space="preserve"> Decision tree and neural network algorithm are </w:t>
-      </w:r>
-      <w:r>
-        <w:rPr>
-          <w:rFonts w:ascii="Times New Roman" w:hAnsi="Times New Roman" w:cs="Times New Roman"/>
-          <w:shd w:val="clear" w:color="auto" w:fill="FFFFFF"/>
-        </w:rPr>
-        <w:t>excelling</w:t>
-      </w:r>
-      <w:r>
-        <w:rPr>
-          <w:rFonts w:ascii="Times New Roman" w:hAnsi="Times New Roman" w:cs="Times New Roman"/>
-          <w:shd w:val="clear" w:color="auto" w:fill="FFFFFF"/>
-        </w:rPr>
-        <w:t xml:space="preserve"> choices as they are excellent in recognizing complex patterns that might exist in medical imaging data.</w:t>
-      </w:r>
-    </w:p>
-    <w:p>
-      <w:pPr>
-        <w:rPr>
-          <w:rFonts w:ascii="Times New Roman" w:hAnsi="Times New Roman" w:cs="Times New Roman"/>
-          <w:shd w:val="clear" w:color="auto" w:fill="FFFFFF"/>
-        </w:rPr>
-      </w:pPr>
-      <w:r>
-        <w:rPr>
-          <w:rFonts w:ascii="Times New Roman" w:hAnsi="Times New Roman" w:cs="Times New Roman"/>
-          <w:shd w:val="clear" w:color="auto" w:fill="FFFFFF"/>
-        </w:rPr>
-        <w:t>Decision Trees</w:t>
-      </w:r>
-      <w:r>
-        <w:rPr>
-          <w:rFonts w:ascii="Times New Roman" w:hAnsi="Times New Roman" w:cs="Times New Roman"/>
-          <w:shd w:val="clear" w:color="auto" w:fill="FFFFFF"/>
-        </w:rPr>
-        <w:t xml:space="preserve"> (DT)</w:t>
-      </w:r>
-      <w:r>
-        <w:rPr>
-          <w:rFonts w:ascii="Times New Roman" w:hAnsi="Times New Roman" w:cs="Times New Roman"/>
-          <w:shd w:val="clear" w:color="auto" w:fill="FFFFFF"/>
-        </w:rPr>
-        <w:t xml:space="preserve"> are a powerful machine learning algorithms that are particularly well suited for classification tasks, making them a valuable tool for</w:t>
-      </w:r>
-      <w:r>
-        <w:rPr>
-          <w:rFonts w:ascii="Times New Roman" w:hAnsi="Times New Roman" w:cs="Times New Roman"/>
-          <w:shd w:val="clear" w:color="auto" w:fill="FFFFFF"/>
-        </w:rPr>
-        <w:t xml:space="preserve"> breast cancer</w:t>
-      </w:r>
-      <w:r>
-        <w:rPr>
-          <w:rFonts w:ascii="Times New Roman" w:hAnsi="Times New Roman" w:cs="Times New Roman"/>
-          <w:shd w:val="clear" w:color="auto" w:fill="FFFFFF"/>
-        </w:rPr>
-        <w:t xml:space="preserve"> diagnosis. This operates by recursively portioning the data based on the class of interest.</w:t>
-      </w:r>
-      <w:r>
-        <w:rPr>
-          <w:rFonts w:ascii="Times New Roman" w:hAnsi="Times New Roman" w:cs="Times New Roman"/>
-          <w:shd w:val="clear" w:color="auto" w:fill="FFFFFF"/>
-        </w:rPr>
-        <w:t xml:space="preserve"> </w:t>
-      </w:r>
       <w:r>
         <w:rPr>
           <w:rFonts w:ascii="Times New Roman" w:hAnsi="Times New Roman" w:cs="Times New Roman"/>
@@ -1789,14 +1620,7 @@
           <w:rFonts w:ascii="Times New Roman" w:hAnsi="Times New Roman" w:cs="Times New Roman"/>
           <w:shd w:val="clear" w:color="auto" w:fill="FFFFFF"/>
         </w:rPr>
-        <w:t xml:space="preserve"> </w:t>
-      </w:r>
-      <w:r>
-        <w:rPr>
-          <w:rFonts w:ascii="Times New Roman" w:hAnsi="Times New Roman" w:cs="Times New Roman"/>
-          <w:shd w:val="clear" w:color="auto" w:fill="FFFFFF"/>
-        </w:rPr>
-        <w:t>Pattern recognition (PR) algorithms can examine MRI images and identify certain patterns and features linked to the disease to detect and diagnose breast cancer (Shaw et al. 71).</w:t>
+        <w:t xml:space="preserve"> Pattern recognition (PR) algorithms can examine MRI images and identify certain patterns and features linked to the disease to detect and diagnose breast cancer (Shaw et al. 71).</w:t>
       </w:r>
     </w:p>
     <w:p>
@@ -1832,28 +1656,14 @@
           <w:rFonts w:ascii="Times New Roman" w:hAnsi="Times New Roman" w:cs="Times New Roman"/>
           <w:shd w:val="clear" w:color="auto" w:fill="FFFFFF"/>
         </w:rPr>
-        <w:t xml:space="preserve">These networks could analyze the medical imaging data such as mammograms and ultrasound scans to identify subtle patterns indicating malignant tumors. </w:t>
-      </w:r>
-      <w:r>
-        <w:rPr>
-          <w:rFonts w:ascii="Times New Roman" w:hAnsi="Times New Roman" w:cs="Times New Roman"/>
-          <w:shd w:val="clear" w:color="auto" w:fill="FFFFFF"/>
-        </w:rPr>
-        <w:t>Their ability to extract features automatically from raw data allows them to detect nuanced abnormalities that may not be easily discernible to the human eye.</w:t>
-      </w:r>
-      <w:r>
-        <w:rPr>
-          <w:rFonts w:ascii="Times New Roman" w:hAnsi="Times New Roman" w:cs="Times New Roman"/>
-          <w:shd w:val="clear" w:color="auto" w:fill="FFFFFF"/>
-        </w:rPr>
-        <w:t xml:space="preserve"> </w:t>
-      </w:r>
-      <w:r>
-        <w:rPr>
-          <w:rFonts w:ascii="Times New Roman" w:hAnsi="Times New Roman" w:cs="Times New Roman"/>
-          <w:shd w:val="clear" w:color="auto" w:fill="FFFFFF"/>
-        </w:rPr>
-        <w:t>According to Lancashire, L.J, the molecular classification of malignant breast tumours using high throughput technologies including expression arrays and immunohistochemistry screening on tissue microarrays (TMAs), has successfully identified several biologically relevant subgroups (2).</w:t>
+        <w:t>These networks could analyze the medical imaging data such as mammograms and ultrasound scans to identify subtle patterns indicating malignant tumors. Their ability to extract features automatically from raw data allows them to detect nuanced abnormalities that may not be easily discernible to the human eye.</w:t>
+      </w:r>
+      <w:r>
+        <w:rPr>
+          <w:rFonts w:ascii="Times New Roman" w:hAnsi="Times New Roman" w:cs="Times New Roman"/>
+          <w:shd w:val="clear" w:color="auto" w:fill="FFFFFF"/>
+        </w:rPr>
+        <w:t xml:space="preserve"> According to Lancashire, L.J, the molecular classification of malignant breast tumours using high throughput technologies including expression arrays and immunohistochemistry screening on tissue microarrays (TMAs), has successfully identified several biologically relevant subgroups (2).</w:t>
       </w:r>
     </w:p>
     <w:p>
@@ -1869,35 +1679,7 @@
           <w:shd w:val="clear" w:color="auto" w:fill="FFFFFF"/>
         </w:rPr>
         <w:lastRenderedPageBreak/>
-        <w:t xml:space="preserve">Since the study aims to compare the efficacy of both DT and neural networks NN, we can </w:t>
-      </w:r>
-      <w:r>
-        <w:rPr>
-          <w:rFonts w:ascii="Times New Roman" w:hAnsi="Times New Roman" w:cs="Times New Roman"/>
-          <w:shd w:val="clear" w:color="auto" w:fill="FFFFFF"/>
-        </w:rPr>
-        <w:t xml:space="preserve">posit </w:t>
-      </w:r>
-      <w:r>
-        <w:rPr>
-          <w:rFonts w:ascii="Times New Roman" w:hAnsi="Times New Roman" w:cs="Times New Roman"/>
-          <w:shd w:val="clear" w:color="auto" w:fill="FFFFFF"/>
-        </w:rPr>
-        <w:t>the null hypothesis that there is no significant difference in the performance of these algorithms</w:t>
-      </w:r>
-      <w:r>
-        <w:rPr>
-          <w:rFonts w:ascii="Times New Roman" w:hAnsi="Times New Roman" w:cs="Times New Roman"/>
-          <w:shd w:val="clear" w:color="auto" w:fill="FFFFFF"/>
-        </w:rPr>
-        <w:t xml:space="preserve"> and t</w:t>
-      </w:r>
-      <w:r>
-        <w:rPr>
-          <w:rFonts w:ascii="Times New Roman" w:hAnsi="Times New Roman" w:cs="Times New Roman"/>
-          <w:shd w:val="clear" w:color="auto" w:fill="FFFFFF"/>
-        </w:rPr>
-        <w:t>he alternative hypothesis posits that there exists a significant difference in the performance of DT and NN in the context of the study.</w:t>
+        <w:t>Since the study aims to compare the efficacy of both DT and neural networks NN, we can posit the null hypothesis that there is no significant difference in the performance of these algorithms and the alternative hypothesis posits that there exists a significant difference in the performance of DT and NN in the context of the study.</w:t>
       </w:r>
     </w:p>
     <w:p>
@@ -1919,49 +1701,7 @@
           <w:rFonts w:ascii="Times New Roman" w:hAnsi="Times New Roman" w:cs="Times New Roman"/>
           <w:shd w:val="clear" w:color="auto" w:fill="FFFFFF"/>
         </w:rPr>
-        <w:t xml:space="preserve"> like model complexity, data availability and quality, data complexity, and interpretability. For instance, </w:t>
-      </w:r>
-      <w:r>
-        <w:rPr>
-          <w:rFonts w:ascii="Times New Roman" w:hAnsi="Times New Roman" w:cs="Times New Roman"/>
-          <w:shd w:val="clear" w:color="auto" w:fill="FFFFFF"/>
-        </w:rPr>
-        <w:t>D</w:t>
-      </w:r>
-      <w:r>
-        <w:rPr>
-          <w:rFonts w:ascii="Times New Roman" w:hAnsi="Times New Roman" w:cs="Times New Roman"/>
-          <w:shd w:val="clear" w:color="auto" w:fill="FFFFFF"/>
-        </w:rPr>
-        <w:t>T</w:t>
-      </w:r>
-      <w:r>
-        <w:rPr>
-          <w:rFonts w:ascii="Times New Roman" w:hAnsi="Times New Roman" w:cs="Times New Roman"/>
-          <w:shd w:val="clear" w:color="auto" w:fill="FFFFFF"/>
-        </w:rPr>
-        <w:t xml:space="preserve"> are relatively simple models that create decision rules based on individual features, which may result in oversimplified or overly complex models depending on the dataset. N</w:t>
-      </w:r>
-      <w:r>
-        <w:rPr>
-          <w:rFonts w:ascii="Times New Roman" w:hAnsi="Times New Roman" w:cs="Times New Roman"/>
-          <w:shd w:val="clear" w:color="auto" w:fill="FFFFFF"/>
-        </w:rPr>
-        <w:t>N</w:t>
-      </w:r>
-      <w:r>
-        <w:rPr>
-          <w:rFonts w:ascii="Times New Roman" w:hAnsi="Times New Roman" w:cs="Times New Roman"/>
-          <w:shd w:val="clear" w:color="auto" w:fill="FFFFFF"/>
-        </w:rPr>
-        <w:t>, especially deep architectures, have the capacity to capture highly complex patterns by combining multiple layers of neurons, but this complexity also introduces challenges such as overfitting and computational resource requirements.</w:t>
-      </w:r>
-      <w:r>
-        <w:rPr>
-          <w:rFonts w:ascii="Times New Roman" w:hAnsi="Times New Roman" w:cs="Times New Roman"/>
-          <w:shd w:val="clear" w:color="auto" w:fill="FFFFFF"/>
-        </w:rPr>
-        <w:t xml:space="preserve"> </w:t>
+        <w:t xml:space="preserve"> like model complexity, data availability and quality, data complexity, and interpretability. For instance, DT are relatively simple models that create decision rules based on individual features, which may result in oversimplified or overly complex models depending on the dataset. NN, especially deep architectures, have the capacity to capture highly complex patterns by combining multiple layers of neurons, but this complexity also introduces challenges such as overfitting and computational resource requirements. </w:t>
       </w:r>
     </w:p>
     <w:p>
@@ -2012,7 +1752,7 @@
           <w:shd w:val="clear" w:color="auto" w:fill="FFFFFF"/>
         </w:rPr>
       </w:pPr>
-      <w:bookmarkStart w:id="1" w:name="_Toc163510371"/>
+      <w:bookmarkStart w:id="1" w:name="_Toc165417584"/>
       <w:r>
         <w:rPr>
           <w:rFonts w:ascii="Times New Roman" w:hAnsi="Times New Roman" w:cs="Times New Roman"/>
@@ -2047,7 +1787,7 @@
           <w:shd w:val="clear" w:color="auto" w:fill="FFFFFF"/>
         </w:rPr>
       </w:pPr>
-      <w:bookmarkStart w:id="2" w:name="_Toc163510372"/>
+      <w:bookmarkStart w:id="2" w:name="_Toc165417585"/>
       <w:r>
         <w:rPr>
           <w:rFonts w:ascii="Times New Roman" w:hAnsi="Times New Roman" w:cs="Times New Roman"/>
@@ -2144,23 +1884,7 @@
           <w:rFonts w:ascii="Times New Roman" w:hAnsi="Times New Roman" w:cs="Times New Roman"/>
           <w:shd w:val="clear" w:color="auto" w:fill="FFFFFF"/>
         </w:rPr>
-        <w:t>The decision tree is induced from a set of labeled training instances represented by various attributes and class label. Decision tree training is a greedy, top-</w:t>
-      </w:r>
-      <w:proofErr w:type="gramStart"/>
-      <w:r>
-        <w:rPr>
-          <w:rFonts w:ascii="Times New Roman" w:hAnsi="Times New Roman" w:cs="Times New Roman"/>
-          <w:shd w:val="clear" w:color="auto" w:fill="FFFFFF"/>
-        </w:rPr>
-        <w:t>down</w:t>
-      </w:r>
-      <w:proofErr w:type="gramEnd"/>
-      <w:r>
-        <w:rPr>
-          <w:rFonts w:ascii="Times New Roman" w:hAnsi="Times New Roman" w:cs="Times New Roman"/>
-          <w:shd w:val="clear" w:color="auto" w:fill="FFFFFF"/>
-        </w:rPr>
-        <w:t xml:space="preserve"> and recursive process starting with the entire training data and an empty tree (</w:t>
+        <w:t>The decision tree is induced from a set of labeled training instances represented by various attributes and class label. Decision tree training is a greedy, top-down and recursive process starting with the entire training data and an empty tree (</w:t>
       </w:r>
       <w:r>
         <w:rPr>
@@ -2202,14 +1926,7 @@
           <w:rFonts w:ascii="Times New Roman" w:hAnsi="Times New Roman" w:cs="Times New Roman"/>
           <w:shd w:val="clear" w:color="auto" w:fill="FFFFFF"/>
         </w:rPr>
-        <w:t>T</w:t>
-      </w:r>
-      <w:r>
-        <w:rPr>
-          <w:rFonts w:ascii="Times New Roman" w:hAnsi="Times New Roman" w:cs="Times New Roman"/>
-          <w:shd w:val="clear" w:color="auto" w:fill="FFFFFF"/>
-        </w:rPr>
-        <w:t>he algorithm keeps splitting the data into smaller groups until all the items in each group are identical.</w:t>
+        <w:t>The algorithm keeps splitting the data into smaller groups until all the items in each group are identical.</w:t>
       </w:r>
     </w:p>
     <w:p>
@@ -2232,7 +1949,7 @@
           <w:shd w:val="clear" w:color="auto" w:fill="FFFFFF"/>
         </w:rPr>
       </w:pPr>
-      <w:bookmarkStart w:id="3" w:name="_Toc163510373"/>
+      <w:bookmarkStart w:id="3" w:name="_Toc165417586"/>
       <w:r>
         <w:rPr>
           <w:rFonts w:ascii="Times New Roman" w:hAnsi="Times New Roman" w:cs="Times New Roman"/>
@@ -2258,64 +1975,22 @@
           <w:rFonts w:ascii="Times New Roman" w:hAnsi="Times New Roman" w:cs="Times New Roman"/>
           <w:shd w:val="clear" w:color="auto" w:fill="FFFFFF"/>
         </w:rPr>
-        <w:t xml:space="preserve">Neural Networks (NN) are a type of machine learning algorithms which consists of interconnected nodes, called artificial neurons, mimicking the network of biological neurons in our brains. </w:t>
-      </w:r>
-      <w:r>
-        <w:rPr>
-          <w:rFonts w:ascii="Times New Roman" w:hAnsi="Times New Roman" w:cs="Times New Roman"/>
-          <w:shd w:val="clear" w:color="auto" w:fill="FFFFFF"/>
-        </w:rPr>
-        <w:t>These artificial neurons process information and transmit signals to each other, just like their biological counterparts.</w:t>
-      </w:r>
-      <w:r>
-        <w:rPr>
-          <w:rFonts w:ascii="Times New Roman" w:hAnsi="Times New Roman" w:cs="Times New Roman"/>
-          <w:shd w:val="clear" w:color="auto" w:fill="FFFFFF"/>
-        </w:rPr>
-        <w:t xml:space="preserve"> NN are layered structures which contains an input layer, hidden layer, and an output layer. </w:t>
-      </w:r>
-    </w:p>
-    <w:p>
-      <w:pPr>
-        <w:rPr>
-          <w:rFonts w:ascii="Times New Roman" w:hAnsi="Times New Roman" w:cs="Times New Roman"/>
-          <w:shd w:val="clear" w:color="auto" w:fill="FFFFFF"/>
-        </w:rPr>
-      </w:pPr>
-      <w:r>
-        <w:rPr>
-          <w:rFonts w:ascii="Times New Roman" w:hAnsi="Times New Roman" w:cs="Times New Roman"/>
-          <w:shd w:val="clear" w:color="auto" w:fill="FFFFFF"/>
-        </w:rPr>
-        <w:t xml:space="preserve">The inputs are multiplied by weights (strength of the respective signals) and then computed by a mathematical function which determines the activation of the neurons </w:t>
-      </w:r>
-      <w:r>
-        <w:rPr>
-          <w:rFonts w:ascii="Times New Roman" w:hAnsi="Times New Roman" w:cs="Times New Roman"/>
-          <w:shd w:val="clear" w:color="auto" w:fill="FFFFFF"/>
-        </w:rPr>
-        <w:t>(Gershenson)</w:t>
-      </w:r>
-      <w:r>
-        <w:rPr>
-          <w:rFonts w:ascii="Times New Roman" w:hAnsi="Times New Roman" w:cs="Times New Roman"/>
-          <w:shd w:val="clear" w:color="auto" w:fill="FFFFFF"/>
-        </w:rPr>
-        <w:t>. Another function compares the output of the artificial neuron (</w:t>
-      </w:r>
-      <w:r>
-        <w:rPr>
-          <w:rFonts w:ascii="Times New Roman" w:hAnsi="Times New Roman" w:cs="Times New Roman"/>
-          <w:shd w:val="clear" w:color="auto" w:fill="FFFFFF"/>
-        </w:rPr>
-        <w:t>Gershenson</w:t>
-      </w:r>
-      <w:r>
-        <w:rPr>
-          <w:rFonts w:ascii="Times New Roman" w:hAnsi="Times New Roman" w:cs="Times New Roman"/>
-          <w:shd w:val="clear" w:color="auto" w:fill="FFFFFF"/>
-        </w:rPr>
-        <w:t>). The input is directly proportional to the weight of an artificial neuron</w:t>
+        <w:t xml:space="preserve">Neural Networks (NN) are a type of machine learning algorithms which consists of interconnected nodes, called artificial neurons, mimicking the network of biological neurons in our brains. These artificial neurons process information and transmit signals to each other, just like their biological counterparts. NN are layered structures which contains an input layer, hidden layer, and an output layer. </w:t>
+      </w:r>
+    </w:p>
+    <w:p>
+      <w:pPr>
+        <w:rPr>
+          <w:rFonts w:ascii="Times New Roman" w:hAnsi="Times New Roman" w:cs="Times New Roman"/>
+          <w:shd w:val="clear" w:color="auto" w:fill="FFFFFF"/>
+        </w:rPr>
+      </w:pPr>
+      <w:r>
+        <w:rPr>
+          <w:rFonts w:ascii="Times New Roman" w:hAnsi="Times New Roman" w:cs="Times New Roman"/>
+          <w:shd w:val="clear" w:color="auto" w:fill="FFFFFF"/>
+        </w:rPr>
+        <w:t>The inputs are multiplied by weights (strength of the respective signals) and then computed by a mathematical function which determines the activation of the neurons (Gershenson). Another function compares the output of the artificial neuron (Gershenson). The input is directly proportional to the weight of an artificial neuron</w:t>
       </w:r>
       <w:r>
         <w:rPr>
@@ -2387,7 +2062,7 @@
           <w:lang w:val="en-US"/>
         </w:rPr>
       </w:pPr>
-      <w:bookmarkStart w:id="4" w:name="_Toc163510374"/>
+      <w:bookmarkStart w:id="4" w:name="_Toc165417587"/>
       <w:r>
         <w:rPr>
           <w:rFonts w:ascii="Times New Roman" w:hAnsi="Times New Roman" w:cs="Times New Roman"/>
@@ -2421,7 +2096,7 @@
           <w:lang w:val="en-US"/>
         </w:rPr>
       </w:pPr>
-      <w:bookmarkStart w:id="5" w:name="_Toc163510375"/>
+      <w:bookmarkStart w:id="5" w:name="_Toc165417588"/>
       <w:r>
         <w:rPr>
           <w:rFonts w:ascii="Times New Roman" w:hAnsi="Times New Roman" w:cs="Times New Roman"/>
@@ -2492,7 +2167,7 @@
           <w:lang w:val="en-US"/>
         </w:rPr>
       </w:pPr>
-      <w:bookmarkStart w:id="6" w:name="_Toc163510376"/>
+      <w:bookmarkStart w:id="6" w:name="_Toc165417589"/>
       <w:r>
         <w:rPr>
           <w:rFonts w:ascii="Times New Roman" w:hAnsi="Times New Roman" w:cs="Times New Roman"/>
@@ -2541,7 +2216,7 @@
           <w:lang w:val="en-US"/>
         </w:rPr>
       </w:pPr>
-      <w:bookmarkStart w:id="7" w:name="_Toc163510377"/>
+      <w:bookmarkStart w:id="7" w:name="_Toc165417590"/>
       <w:r>
         <w:rPr>
           <w:rFonts w:ascii="Times New Roman" w:hAnsi="Times New Roman" w:cs="Times New Roman"/>
@@ -2592,7 +2267,7 @@
           <w:lang w:val="en-US"/>
         </w:rPr>
       </w:pPr>
-      <w:bookmarkStart w:id="8" w:name="_Toc163510378"/>
+      <w:bookmarkStart w:id="8" w:name="_Toc165417591"/>
       <w:r>
         <w:rPr>
           <w:rFonts w:ascii="Times New Roman" w:hAnsi="Times New Roman" w:cs="Times New Roman"/>
@@ -2618,23 +2293,7 @@
           <w:rFonts w:ascii="Times New Roman" w:hAnsi="Times New Roman" w:cs="Times New Roman"/>
           <w:lang w:val="en-US"/>
         </w:rPr>
-        <w:t xml:space="preserve">The accuracy of each model in all 30 repeats will be calculated. Statistical analysis will be employed to compare the performance of decision </w:t>
-      </w:r>
-      <w:proofErr w:type="gramStart"/>
-      <w:r>
-        <w:rPr>
-          <w:rFonts w:ascii="Times New Roman" w:hAnsi="Times New Roman" w:cs="Times New Roman"/>
-          <w:lang w:val="en-US"/>
-        </w:rPr>
-        <w:t>tree</w:t>
-      </w:r>
-      <w:proofErr w:type="gramEnd"/>
-      <w:r>
-        <w:rPr>
-          <w:rFonts w:ascii="Times New Roman" w:hAnsi="Times New Roman" w:cs="Times New Roman"/>
-          <w:lang w:val="en-US"/>
-        </w:rPr>
-        <w:t xml:space="preserve"> and neural network algorithms. Specifically, the mean, standard deviation, and p-value for each algorithm's accuracy will be determined.</w:t>
+        <w:t>The accuracy of each model in all 30 repeats will be calculated. Statistical analysis will be employed to compare the performance of decision tree and neural network algorithms. Specifically, the mean, standard deviation, and p-value for each algorithm's accuracy will be determined.</w:t>
       </w:r>
     </w:p>
     <w:p>
@@ -2657,7 +2316,7 @@
           <w:lang w:val="en-US"/>
         </w:rPr>
       </w:pPr>
-      <w:bookmarkStart w:id="9" w:name="_Toc163510379"/>
+      <w:bookmarkStart w:id="9" w:name="_Toc165417592"/>
       <w:r>
         <w:rPr>
           <w:rFonts w:ascii="Times New Roman" w:hAnsi="Times New Roman" w:cs="Times New Roman"/>
@@ -2706,81 +2365,37 @@
           <w:lang w:val="en-US"/>
         </w:rPr>
         <w:lastRenderedPageBreak/>
-        <w:t xml:space="preserve">Accuracy measures the overall performance of the model. In other words, the proportion of the model being correct. </w:t>
-      </w:r>
-      <w:r>
-        <w:rPr>
-          <w:rFonts w:ascii="Times New Roman" w:hAnsi="Times New Roman" w:cs="Times New Roman"/>
-          <w:lang w:val="en-US"/>
-        </w:rPr>
-        <w:t>It's calculated as the total number of correct predictions divided by the total number of predictions. Accuracy works well when you have a balanced dataset</w:t>
-      </w:r>
-      <w:r>
-        <w:rPr>
-          <w:rFonts w:ascii="Times New Roman" w:hAnsi="Times New Roman" w:cs="Times New Roman"/>
-          <w:lang w:val="en-US"/>
-        </w:rPr>
-        <w:t>.</w:t>
-      </w:r>
-    </w:p>
-    <w:p>
-      <w:pPr>
-        <w:rPr>
-          <w:rFonts w:ascii="Times New Roman" w:hAnsi="Times New Roman" w:cs="Times New Roman"/>
-          <w:lang w:val="en-US"/>
-        </w:rPr>
-      </w:pPr>
-      <w:r>
-        <w:rPr>
-          <w:rFonts w:ascii="Times New Roman" w:hAnsi="Times New Roman" w:cs="Times New Roman"/>
-          <w:lang w:val="en-US"/>
-        </w:rPr>
-        <w:t xml:space="preserve">Precision focuses on the positives your model predicts. It tells you what proportion of the things your model labeled as positive are </w:t>
-      </w:r>
-      <w:proofErr w:type="gramStart"/>
-      <w:r>
-        <w:rPr>
-          <w:rFonts w:ascii="Times New Roman" w:hAnsi="Times New Roman" w:cs="Times New Roman"/>
-          <w:lang w:val="en-US"/>
-        </w:rPr>
-        <w:t>actually correct</w:t>
-      </w:r>
-      <w:proofErr w:type="gramEnd"/>
-      <w:r>
-        <w:rPr>
-          <w:rFonts w:ascii="Times New Roman" w:hAnsi="Times New Roman" w:cs="Times New Roman"/>
-          <w:lang w:val="en-US"/>
-        </w:rPr>
-        <w:t>. High precision means your model is good at avoiding false positives</w:t>
-      </w:r>
-      <w:r>
-        <w:rPr>
-          <w:rFonts w:ascii="Times New Roman" w:hAnsi="Times New Roman" w:cs="Times New Roman"/>
-          <w:lang w:val="en-US"/>
-        </w:rPr>
-        <w:t>.</w:t>
-      </w:r>
-    </w:p>
-    <w:p>
-      <w:pPr>
-        <w:rPr>
-          <w:rFonts w:ascii="Times New Roman" w:hAnsi="Times New Roman" w:cs="Times New Roman"/>
-          <w:lang w:val="en-US"/>
-        </w:rPr>
-      </w:pPr>
-      <w:r>
-        <w:rPr>
-          <w:rFonts w:ascii="Times New Roman" w:hAnsi="Times New Roman" w:cs="Times New Roman"/>
-          <w:lang w:val="en-US"/>
-        </w:rPr>
-        <w:t>Recall focuses on the completeness of your model for a particular class. It tells you what proportion of the actual positives your model was able to identify. High recall means your model is good at avoiding false negatives</w:t>
-      </w:r>
-      <w:r>
-        <w:rPr>
-          <w:rFonts w:ascii="Times New Roman" w:hAnsi="Times New Roman" w:cs="Times New Roman"/>
-          <w:lang w:val="en-US"/>
-        </w:rPr>
-        <w:t>.</w:t>
+        <w:t>Accuracy measures the overall performance of the model. In other words, the proportion of the model being correct. It's calculated as the total number of correct predictions divided by the total number of predictions. Accuracy works well when you have a balanced dataset.</w:t>
+      </w:r>
+    </w:p>
+    <w:p>
+      <w:pPr>
+        <w:rPr>
+          <w:rFonts w:ascii="Times New Roman" w:hAnsi="Times New Roman" w:cs="Times New Roman"/>
+          <w:lang w:val="en-US"/>
+        </w:rPr>
+      </w:pPr>
+      <w:r>
+        <w:rPr>
+          <w:rFonts w:ascii="Times New Roman" w:hAnsi="Times New Roman" w:cs="Times New Roman"/>
+          <w:lang w:val="en-US"/>
+        </w:rPr>
+        <w:t>Precision focuses on the positives your model predicts. It tells you what proportion of the things your model labeled as positive are actually correct. High precision means your model is good at avoiding false positives.</w:t>
+      </w:r>
+    </w:p>
+    <w:p>
+      <w:pPr>
+        <w:rPr>
+          <w:rFonts w:ascii="Times New Roman" w:hAnsi="Times New Roman" w:cs="Times New Roman"/>
+          <w:lang w:val="en-US"/>
+        </w:rPr>
+      </w:pPr>
+      <w:r>
+        <w:rPr>
+          <w:rFonts w:ascii="Times New Roman" w:hAnsi="Times New Roman" w:cs="Times New Roman"/>
+          <w:lang w:val="en-US"/>
+        </w:rPr>
+        <w:t>Recall focuses on the completeness of your model for a particular class. It tells you what proportion of the actual positives your model was able to identify. High recall means your model is good at avoiding false negatives.</w:t>
       </w:r>
     </w:p>
     <w:p>
@@ -2811,7 +2426,7 @@
           <w:lang w:val="en-US"/>
         </w:rPr>
       </w:pPr>
-      <w:bookmarkStart w:id="10" w:name="_Toc163510380"/>
+      <w:bookmarkStart w:id="10" w:name="_Toc165417593"/>
       <w:r>
         <w:rPr>
           <w:rFonts w:ascii="Times New Roman" w:hAnsi="Times New Roman" w:cs="Times New Roman"/>
@@ -2821,74 +2436,76 @@
           <w:szCs w:val="28"/>
           <w:lang w:val="en-US"/>
         </w:rPr>
-        <w:t>Student t-test:</w:t>
-      </w:r>
-      <w:bookmarkEnd w:id="10"/>
-    </w:p>
-    <w:p>
-      <w:pPr>
-        <w:rPr>
-          <w:rFonts w:ascii="Times New Roman" w:hAnsi="Times New Roman" w:cs="Times New Roman"/>
-          <w:lang w:val="en-US"/>
-        </w:rPr>
-      </w:pPr>
-      <w:r>
-        <w:rPr>
-          <w:rFonts w:ascii="Times New Roman" w:hAnsi="Times New Roman" w:cs="Times New Roman"/>
-          <w:lang w:val="en-US"/>
-        </w:rPr>
-        <w:t xml:space="preserve">Student t-test is a statistical method of comparing the means between groups. It emphasizes the fact that is the difference between the response of the two groups statistically significant or not. It is a form of a hypothesis test in which the test statistic follows a </w:t>
-      </w:r>
-      <w:proofErr w:type="gramStart"/>
-      <w:r>
-        <w:rPr>
-          <w:rFonts w:ascii="Times New Roman" w:hAnsi="Times New Roman" w:cs="Times New Roman"/>
-          <w:lang w:val="en-US"/>
-        </w:rPr>
-        <w:t>Student’s</w:t>
-      </w:r>
-      <w:proofErr w:type="gramEnd"/>
-      <w:r>
-        <w:rPr>
-          <w:rFonts w:ascii="Times New Roman" w:hAnsi="Times New Roman" w:cs="Times New Roman"/>
-          <w:lang w:val="en-US"/>
-        </w:rPr>
-        <w:t xml:space="preserve"> t-distribution. It is typically applied when the population follows a normal distribution.</w:t>
-      </w:r>
-    </w:p>
-    <w:p>
-      <w:pPr>
-        <w:rPr>
-          <w:rFonts w:ascii="Times New Roman" w:hAnsi="Times New Roman" w:cs="Times New Roman"/>
-          <w:lang w:val="en-US"/>
-        </w:rPr>
-      </w:pPr>
-      <w:r>
-        <w:rPr>
-          <w:rFonts w:ascii="Times New Roman" w:hAnsi="Times New Roman" w:cs="Times New Roman"/>
-          <w:lang w:val="en-US"/>
-        </w:rPr>
-        <w:t>In hypothesis testing with the t-test, we're investigating if there's a meaningful difference between two groups. The null hypothesis assumes no difference, while the alternative hypothesis suggests otherwise. Typically, we use a two-tailed test for comparing two groups. We calculate a t-value based on our data and chosen confidence level, considering degrees of freedom. This t-value helps us decide if our findings are significant. However, we also rely on the p-value, indicating the likelihood of observing our results if the null hypothesis were true. By examining both, we can confidently determine if there's a genuine distinction between the two groups</w:t>
-      </w:r>
-      <w:r>
-        <w:rPr>
-          <w:rFonts w:ascii="Times New Roman" w:hAnsi="Times New Roman" w:cs="Times New Roman"/>
-          <w:lang w:val="en-US"/>
-        </w:rPr>
-        <w:br w:type="page"/>
-      </w:r>
-    </w:p>
-    <w:p>
-      <w:pPr>
-        <w:pStyle w:val="Heading1"/>
+        <w:t>Paired</w:t>
+      </w:r>
+      <w:r>
         <w:rPr>
           <w:rFonts w:ascii="Times New Roman" w:hAnsi="Times New Roman" w:cs="Times New Roman"/>
           <w:b/>
           <w:bCs/>
-          <w:lang w:val="en-US"/>
-        </w:rPr>
-      </w:pPr>
-      <w:bookmarkStart w:id="11" w:name="_Toc163510381"/>
+          <w:sz w:val="28"/>
+          <w:szCs w:val="28"/>
+          <w:lang w:val="en-US"/>
+        </w:rPr>
+        <w:t xml:space="preserve"> t-test:</w:t>
+      </w:r>
+      <w:bookmarkEnd w:id="10"/>
+    </w:p>
+    <w:p>
+      <w:pPr>
+        <w:rPr>
+          <w:rFonts w:ascii="Times New Roman" w:hAnsi="Times New Roman" w:cs="Times New Roman"/>
+          <w:lang w:val="en-US"/>
+        </w:rPr>
+      </w:pPr>
+      <w:r>
+        <w:rPr>
+          <w:rFonts w:ascii="Times New Roman" w:hAnsi="Times New Roman" w:cs="Times New Roman"/>
+          <w:lang w:val="en-US"/>
+        </w:rPr>
+        <w:t>Paired</w:t>
+      </w:r>
+      <w:r>
+        <w:rPr>
+          <w:rFonts w:ascii="Times New Roman" w:hAnsi="Times New Roman" w:cs="Times New Roman"/>
+          <w:lang w:val="en-US"/>
+        </w:rPr>
+        <w:t xml:space="preserve"> t-test is a statistical method of comparing the means between groups. It emphasizes the fact that is the difference between the response of the two groups statistically significant or not. It is a form of a hypothesis test in which the test statistic follows a Student’s t-distribution. It is typically applied when the population follows a normal distribution.</w:t>
+      </w:r>
+    </w:p>
+    <w:p>
+      <w:pPr>
+        <w:rPr>
+          <w:rFonts w:ascii="Times New Roman" w:hAnsi="Times New Roman" w:cs="Times New Roman"/>
+          <w:lang w:val="en-US"/>
+        </w:rPr>
+      </w:pPr>
+      <w:r>
+        <w:rPr>
+          <w:rFonts w:ascii="Times New Roman" w:hAnsi="Times New Roman" w:cs="Times New Roman"/>
+          <w:lang w:val="en-US"/>
+        </w:rPr>
+        <w:t>In hypothesis testing with the t-test, we're investigating if there's a meaningful difference between two groups. The null hypothesis assumes no difference, while the alternative hypothesis suggests otherwise. Typically, we use a two-tailed test for comparing two groups. We calculate a t-value based on our data and chosen confidence level, considering degrees of freedom. This t-value helps us decide if our findings are significant. However, we also rely on the p-value, indicating the likelihood of observing our results if the null hypothesis were true. By examining both, we can confidently determine if there's a genuine distinction between the two groups</w:t>
+      </w:r>
+      <w:r>
+        <w:rPr>
+          <w:rFonts w:ascii="Times New Roman" w:hAnsi="Times New Roman" w:cs="Times New Roman"/>
+          <w:lang w:val="en-US"/>
+        </w:rPr>
+        <w:br w:type="page"/>
+      </w:r>
+    </w:p>
+    <w:p>
+      <w:pPr>
+        <w:pStyle w:val="Heading1"/>
+        <w:rPr>
+          <w:rFonts w:ascii="Times New Roman" w:hAnsi="Times New Roman" w:cs="Times New Roman"/>
+          <w:b/>
+          <w:bCs/>
+          <w:lang w:val="en-US"/>
+        </w:rPr>
+      </w:pPr>
+      <w:bookmarkStart w:id="11" w:name="_Toc165417594"/>
       <w:r>
         <w:rPr>
           <w:rFonts w:ascii="Times New Roman" w:hAnsi="Times New Roman" w:cs="Times New Roman"/>
@@ -3189,7 +2806,7 @@
           <w:lang w:val="en-US"/>
         </w:rPr>
         <w:drawing>
-          <wp:inline distT="0" distB="0" distL="0" distR="0" wp14:anchorId="4910BE69" wp14:editId="1B7811E6">
+          <wp:inline distT="0" distB="0" distL="0" distR="0" wp14:anchorId="4910BE69" wp14:editId="302C0AD1">
             <wp:extent cx="5943600" cy="3176270"/>
             <wp:effectExtent l="0" t="0" r="0" b="5080"/>
             <wp:docPr id="711909971" name="Picture 2" descr="A screenshot of a computer"/>
@@ -3204,7 +2821,7 @@
                     <pic:cNvPicPr/>
                   </pic:nvPicPr>
                   <pic:blipFill>
-                    <a:blip r:embed="rId8" cstate="print">
+                    <a:blip r:embed="rId7" cstate="print">
                       <a:extLst>
                         <a:ext uri="{28A0092B-C50C-407E-A947-70E740481C1C}">
                           <a14:useLocalDpi xmlns:a14="http://schemas.microsoft.com/office/drawing/2010/main" val="0"/>
@@ -3333,7 +2950,7 @@
           <w:lang w:val="en-US"/>
         </w:rPr>
       </w:pPr>
-      <w:bookmarkStart w:id="12" w:name="_Toc163510382"/>
+      <w:bookmarkStart w:id="12" w:name="_Toc165417595"/>
       <w:r>
         <w:rPr>
           <w:rFonts w:ascii="Times New Roman" w:hAnsi="Times New Roman" w:cs="Times New Roman"/>
@@ -3369,8 +2986,6 @@
         </w:rPr>
         <w:t>‘</w:t>
       </w:r>
-      <w:proofErr w:type="spellStart"/>
-      <w:proofErr w:type="gramStart"/>
       <w:r>
         <w:rPr>
           <w:rFonts w:ascii="Times New Roman" w:hAnsi="Times New Roman" w:cs="Times New Roman"/>
@@ -3378,8 +2993,6 @@
         </w:rPr>
         <w:t>scipy.stats</w:t>
       </w:r>
-      <w:proofErr w:type="spellEnd"/>
-      <w:proofErr w:type="gramEnd"/>
       <w:r>
         <w:rPr>
           <w:rFonts w:ascii="Times New Roman" w:hAnsi="Times New Roman" w:cs="Times New Roman"/>
@@ -3447,7 +3060,7 @@
                     <pic:cNvPicPr/>
                   </pic:nvPicPr>
                   <pic:blipFill>
-                    <a:blip r:embed="rId9" cstate="print">
+                    <a:blip r:embed="rId8" cstate="print">
                       <a:extLst>
                         <a:ext uri="{28A0092B-C50C-407E-A947-70E740481C1C}">
                           <a14:useLocalDpi xmlns:a14="http://schemas.microsoft.com/office/drawing/2010/main" val="0"/>
@@ -3617,7 +3230,7 @@
           <w:lang w:val="en-US"/>
         </w:rPr>
         <w:drawing>
-          <wp:inline distT="0" distB="0" distL="0" distR="0" wp14:anchorId="4AFEFA8F" wp14:editId="307510D0">
+          <wp:inline distT="0" distB="0" distL="0" distR="0" wp14:anchorId="4AFEFA8F" wp14:editId="207B2AF7">
             <wp:extent cx="5943600" cy="573405"/>
             <wp:effectExtent l="0" t="0" r="0" b="0"/>
             <wp:docPr id="1228704487" name="Picture 4"/>
@@ -3632,7 +3245,7 @@
                     <pic:cNvPicPr/>
                   </pic:nvPicPr>
                   <pic:blipFill>
-                    <a:blip r:embed="rId10" cstate="print">
+                    <a:blip r:embed="rId9" cstate="print">
                       <a:extLst>
                         <a:ext uri="{28A0092B-C50C-407E-A947-70E740481C1C}">
                           <a14:useLocalDpi xmlns:a14="http://schemas.microsoft.com/office/drawing/2010/main" val="0"/>
@@ -3781,7 +3394,7 @@
           <w:lang w:val="en-US"/>
         </w:rPr>
       </w:pPr>
-      <w:bookmarkStart w:id="13" w:name="_Toc163510383"/>
+      <w:bookmarkStart w:id="13" w:name="_Toc165417596"/>
       <w:r>
         <w:rPr>
           <w:rFonts w:ascii="Times New Roman" w:hAnsi="Times New Roman" w:cs="Times New Roman"/>
@@ -3811,7 +3424,7 @@
           <w:lang w:val="en-US"/>
         </w:rPr>
       </w:pPr>
-      <w:hyperlink r:id="rId11" w:history="1">
+      <w:hyperlink r:id="rId10" w:history="1">
         <w:r>
           <w:rPr>
             <w:rStyle w:val="Hyperlink"/>
@@ -3834,73 +3447,25 @@
           <w:rFonts w:ascii="Times New Roman" w:hAnsi="Times New Roman" w:cs="Times New Roman"/>
           <w:lang w:val="en-US"/>
         </w:rPr>
-        <w:t xml:space="preserve">Translated by </w:t>
-      </w:r>
-      <w:proofErr w:type="spellStart"/>
-      <w:r>
-        <w:rPr>
-          <w:rFonts w:ascii="Times New Roman" w:hAnsi="Times New Roman" w:cs="Times New Roman"/>
-          <w:lang w:val="en-US"/>
-        </w:rPr>
-        <w:t>ContentEngine</w:t>
-      </w:r>
-      <w:proofErr w:type="spellEnd"/>
-      <w:r>
-        <w:rPr>
-          <w:rFonts w:ascii="Times New Roman" w:hAnsi="Times New Roman" w:cs="Times New Roman"/>
-          <w:lang w:val="en-US"/>
-        </w:rPr>
-        <w:t xml:space="preserve"> LLC.  CE </w:t>
-      </w:r>
-      <w:proofErr w:type="spellStart"/>
-      <w:r>
-        <w:rPr>
-          <w:rFonts w:ascii="Times New Roman" w:hAnsi="Times New Roman" w:cs="Times New Roman"/>
-          <w:lang w:val="en-US"/>
-        </w:rPr>
-        <w:t>Noticias</w:t>
-      </w:r>
-      <w:proofErr w:type="spellEnd"/>
-      <w:r>
-        <w:rPr>
-          <w:rFonts w:ascii="Times New Roman" w:hAnsi="Times New Roman" w:cs="Times New Roman"/>
-          <w:lang w:val="en-US"/>
-        </w:rPr>
-        <w:t xml:space="preserve"> </w:t>
-      </w:r>
-      <w:proofErr w:type="spellStart"/>
-      <w:r>
-        <w:rPr>
-          <w:rFonts w:ascii="Times New Roman" w:hAnsi="Times New Roman" w:cs="Times New Roman"/>
-          <w:lang w:val="en-US"/>
-        </w:rPr>
-        <w:t>Financieras</w:t>
-      </w:r>
-      <w:proofErr w:type="spellEnd"/>
-      <w:r>
-        <w:rPr>
-          <w:rFonts w:ascii="Times New Roman" w:hAnsi="Times New Roman" w:cs="Times New Roman"/>
-          <w:lang w:val="en-US"/>
-        </w:rPr>
-        <w:t>, English ed.; Miami. 05 Oct 2020.</w:t>
-      </w:r>
-    </w:p>
-    <w:p>
-      <w:pPr>
-        <w:rPr>
-          <w:rFonts w:ascii="Times New Roman" w:hAnsi="Times New Roman" w:cs="Times New Roman"/>
-          <w:lang w:val="en-US"/>
-        </w:rPr>
-      </w:pPr>
-    </w:p>
-    <w:p>
-      <w:pPr>
-        <w:rPr>
-          <w:rFonts w:ascii="Times New Roman" w:hAnsi="Times New Roman" w:cs="Times New Roman"/>
-          <w:lang w:val="en-US"/>
-        </w:rPr>
-      </w:pPr>
-      <w:hyperlink r:id="rId12" w:history="1">
+        <w:t>Translated by ContentEngine LLC.  CE Noticias Financieras, English ed.; Miami. 05 Oct 2020.</w:t>
+      </w:r>
+    </w:p>
+    <w:p>
+      <w:pPr>
+        <w:rPr>
+          <w:rFonts w:ascii="Times New Roman" w:hAnsi="Times New Roman" w:cs="Times New Roman"/>
+          <w:lang w:val="en-US"/>
+        </w:rPr>
+      </w:pPr>
+    </w:p>
+    <w:p>
+      <w:pPr>
+        <w:rPr>
+          <w:rFonts w:ascii="Times New Roman" w:hAnsi="Times New Roman" w:cs="Times New Roman"/>
+          <w:lang w:val="en-US"/>
+        </w:rPr>
+      </w:pPr>
+      <w:hyperlink r:id="rId11" w:history="1">
         <w:r>
           <w:rPr>
             <w:rStyle w:val="Hyperlink"/>
@@ -3918,21 +3483,12 @@
           <w:lang w:val="en-US"/>
         </w:rPr>
       </w:pPr>
-      <w:proofErr w:type="spellStart"/>
-      <w:r>
-        <w:rPr>
-          <w:rFonts w:ascii="Times New Roman" w:hAnsi="Times New Roman" w:cs="Times New Roman"/>
-          <w:lang w:val="en-US"/>
-        </w:rPr>
-        <w:t>Renckens</w:t>
-      </w:r>
-      <w:proofErr w:type="spellEnd"/>
-      <w:r>
-        <w:rPr>
-          <w:rFonts w:ascii="Times New Roman" w:hAnsi="Times New Roman" w:cs="Times New Roman"/>
-          <w:lang w:val="en-US"/>
-        </w:rPr>
-        <w:t xml:space="preserve">, Ali.  The Jackson Sun; Jackson, </w:t>
+      <w:r>
+        <w:rPr>
+          <w:rFonts w:ascii="Times New Roman" w:hAnsi="Times New Roman" w:cs="Times New Roman"/>
+          <w:lang w:val="en-US"/>
+        </w:rPr>
+        <w:t xml:space="preserve">Renckens, Ali.  The Jackson Sun; Jackson, </w:t>
       </w:r>
       <w:r>
         <w:rPr>
@@ -3964,7 +3520,7 @@
           <w:lang w:val="en-US"/>
         </w:rPr>
       </w:pPr>
-      <w:hyperlink r:id="rId13" w:history="1">
+      <w:hyperlink r:id="rId12" w:history="1">
         <w:r>
           <w:rPr>
             <w:rStyle w:val="Hyperlink"/>
@@ -3989,7 +3545,7 @@
         </w:rPr>
         <w:t>ICACIS 2023:</w:t>
       </w:r>
-      <w:hyperlink r:id="rId14" w:history="1">
+      <w:hyperlink r:id="rId13" w:history="1">
         <w:r>
           <w:rPr>
             <w:rStyle w:val="Hyperlink"/>
@@ -4022,7 +3578,7 @@
           <w:lang w:val="en-US"/>
         </w:rPr>
       </w:pPr>
-      <w:hyperlink r:id="rId15" w:history="1">
+      <w:hyperlink r:id="rId14" w:history="1">
         <w:r>
           <w:rPr>
             <w:rStyle w:val="Hyperlink"/>
@@ -4045,89 +3601,25 @@
           <w:rFonts w:ascii="Times New Roman" w:hAnsi="Times New Roman" w:cs="Times New Roman"/>
           <w:lang w:val="en-US"/>
         </w:rPr>
-        <w:t>Lancashire, L J; Powe, D G; Reis-</w:t>
-      </w:r>
-      <w:proofErr w:type="spellStart"/>
-      <w:r>
-        <w:rPr>
-          <w:rFonts w:ascii="Times New Roman" w:hAnsi="Times New Roman" w:cs="Times New Roman"/>
-          <w:lang w:val="en-US"/>
-        </w:rPr>
-        <w:t>filho</w:t>
-      </w:r>
-      <w:proofErr w:type="spellEnd"/>
-      <w:r>
-        <w:rPr>
-          <w:rFonts w:ascii="Times New Roman" w:hAnsi="Times New Roman" w:cs="Times New Roman"/>
-          <w:lang w:val="en-US"/>
-        </w:rPr>
-        <w:t xml:space="preserve">, J S; Rakha, E; </w:t>
-      </w:r>
-      <w:proofErr w:type="spellStart"/>
-      <w:r>
-        <w:rPr>
-          <w:rFonts w:ascii="Times New Roman" w:hAnsi="Times New Roman" w:cs="Times New Roman"/>
-          <w:lang w:val="en-US"/>
-        </w:rPr>
-        <w:t>Lemetre</w:t>
-      </w:r>
-      <w:proofErr w:type="spellEnd"/>
-      <w:r>
-        <w:rPr>
-          <w:rFonts w:ascii="Times New Roman" w:hAnsi="Times New Roman" w:cs="Times New Roman"/>
-          <w:lang w:val="en-US"/>
-        </w:rPr>
-        <w:t xml:space="preserve">, C; et al.  Breast Cancer Research and Treatment; Dordrecht Vol. 120, </w:t>
-      </w:r>
-      <w:proofErr w:type="spellStart"/>
-      <w:r>
-        <w:rPr>
-          <w:rFonts w:ascii="Times New Roman" w:hAnsi="Times New Roman" w:cs="Times New Roman"/>
-          <w:lang w:val="en-US"/>
-        </w:rPr>
-        <w:t>Iss</w:t>
-      </w:r>
-      <w:proofErr w:type="spellEnd"/>
-      <w:r>
-        <w:rPr>
-          <w:rFonts w:ascii="Times New Roman" w:hAnsi="Times New Roman" w:cs="Times New Roman"/>
-          <w:lang w:val="en-US"/>
-        </w:rPr>
-        <w:t xml:space="preserve">. </w:t>
-      </w:r>
-      <w:proofErr w:type="gramStart"/>
-      <w:r>
-        <w:rPr>
-          <w:rFonts w:ascii="Times New Roman" w:hAnsi="Times New Roman" w:cs="Times New Roman"/>
-          <w:lang w:val="en-US"/>
-        </w:rPr>
-        <w:t>1,  (</w:t>
-      </w:r>
-      <w:proofErr w:type="gramEnd"/>
-      <w:r>
-        <w:rPr>
-          <w:rFonts w:ascii="Times New Roman" w:hAnsi="Times New Roman" w:cs="Times New Roman"/>
-          <w:lang w:val="en-US"/>
-        </w:rPr>
-        <w:t>Feb 2010): 83-93. DOI:10.1007/s10549-009-0378-1</w:t>
-      </w:r>
-    </w:p>
-    <w:p>
-      <w:pPr>
-        <w:rPr>
-          <w:rFonts w:ascii="Times New Roman" w:hAnsi="Times New Roman" w:cs="Times New Roman"/>
-          <w:lang w:val="en-US"/>
-        </w:rPr>
-      </w:pPr>
-    </w:p>
-    <w:p>
-      <w:pPr>
-        <w:rPr>
-          <w:rFonts w:ascii="Times New Roman" w:hAnsi="Times New Roman" w:cs="Times New Roman"/>
-          <w:lang w:val="en-US"/>
-        </w:rPr>
-      </w:pPr>
-      <w:hyperlink r:id="rId16" w:history="1">
+        <w:t>Lancashire, L J; Powe, D G; Reis-filho, J S; Rakha, E; Lemetre, C; et al.  Breast Cancer Research and Treatment; Dordrecht Vol. 120, Iss. 1,  (Feb 2010): 83-93. DOI:10.1007/s10549-009-0378-1</w:t>
+      </w:r>
+    </w:p>
+    <w:p>
+      <w:pPr>
+        <w:rPr>
+          <w:rFonts w:ascii="Times New Roman" w:hAnsi="Times New Roman" w:cs="Times New Roman"/>
+          <w:lang w:val="en-US"/>
+        </w:rPr>
+      </w:pPr>
+    </w:p>
+    <w:p>
+      <w:pPr>
+        <w:rPr>
+          <w:rFonts w:ascii="Times New Roman" w:hAnsi="Times New Roman" w:cs="Times New Roman"/>
+          <w:lang w:val="en-US"/>
+        </w:rPr>
+      </w:pPr>
+      <w:hyperlink r:id="rId15" w:history="1">
         <w:r>
           <w:rPr>
             <w:rStyle w:val="Hyperlink"/>
@@ -4197,7 +3689,7 @@
         </w:rPr>
         <w:t xml:space="preserve">{jiang.su, </w:t>
       </w:r>
-      <w:hyperlink r:id="rId17" w:history="1">
+      <w:hyperlink r:id="rId16" w:history="1">
         <w:r>
           <w:rPr>
             <w:rStyle w:val="Hyperlink"/>
@@ -4223,7 +3715,7 @@
           <w:lang w:val="en-US"/>
         </w:rPr>
       </w:pPr>
-      <w:hyperlink r:id="rId18" w:history="1">
+      <w:hyperlink r:id="rId17" w:history="1">
         <w:r>
           <w:rPr>
             <w:rStyle w:val="Hyperlink"/>

</xml_diff>